<commit_message>
submited intro to lab7
</commit_message>
<xml_diff>
--- a/lab7-amplifiers1/מגברי שרת 1 - שאלות ודוח הכנה.docx
+++ b/lab7-amplifiers1/מגברי שרת 1 - שאלות ודוח הכנה.docx
@@ -682,6 +682,14 @@
                 <w:color w:val="000000" w:themeColor="text1"/>
               </w:rPr>
             </w:pPr>
+            <w:r>
+              <w:rPr>
+                <w:rFonts w:hint="cs"/>
+                <w:color w:val="000000" w:themeColor="text1"/>
+                <w:rtl/>
+              </w:rPr>
+              <w:t>28/8</w:t>
+            </w:r>
           </w:p>
         </w:tc>
       </w:tr>
@@ -717,6 +725,14 @@
                 <w:color w:val="000000" w:themeColor="text1"/>
               </w:rPr>
             </w:pPr>
+            <w:r>
+              <w:rPr>
+                <w:rFonts w:hint="cs"/>
+                <w:color w:val="000000" w:themeColor="text1"/>
+                <w:rtl/>
+              </w:rPr>
+              <w:t>יבגני</w:t>
+            </w:r>
           </w:p>
         </w:tc>
       </w:tr>
@@ -839,19 +855,18 @@
             <w:pPr>
               <w:jc w:val="center"/>
               <w:rPr>
+                <w:rFonts w:hint="cs"/>
                 <w:color w:val="000000" w:themeColor="text1"/>
               </w:rPr>
             </w:pPr>
-            <w:ins w:id="0" w:author="barak zan" w:date="2018-08-28T20:39:00Z">
-              <w:r>
-                <w:rPr>
-                  <w:rFonts w:hint="cs"/>
-                  <w:color w:val="000000" w:themeColor="text1"/>
-                  <w:rtl/>
-                </w:rPr>
-                <w:t>ברק</w:t>
-              </w:r>
-            </w:ins>
+            <w:r>
+              <w:rPr>
+                <w:rFonts w:hint="cs"/>
+                <w:color w:val="000000" w:themeColor="text1"/>
+                <w:rtl/>
+              </w:rPr>
+              <w:t>ברק</w:t>
+            </w:r>
           </w:p>
         </w:tc>
         <w:tc>
@@ -865,16 +880,14 @@
                 <w:color w:val="000000" w:themeColor="text1"/>
               </w:rPr>
             </w:pPr>
-            <w:ins w:id="1" w:author="barak zan" w:date="2018-08-28T20:39:00Z">
-              <w:r>
-                <w:rPr>
-                  <w:rFonts w:hint="cs"/>
-                  <w:color w:val="000000" w:themeColor="text1"/>
-                  <w:rtl/>
-                </w:rPr>
-                <w:t>זן</w:t>
-              </w:r>
-            </w:ins>
+            <w:r>
+              <w:rPr>
+                <w:rFonts w:hint="cs"/>
+                <w:color w:val="000000" w:themeColor="text1"/>
+                <w:rtl/>
+              </w:rPr>
+              <w:t>זן</w:t>
+            </w:r>
           </w:p>
         </w:tc>
       </w:tr>
@@ -910,16 +923,14 @@
                 <w:color w:val="000000" w:themeColor="text1"/>
               </w:rPr>
             </w:pPr>
-            <w:ins w:id="2" w:author="barak zan" w:date="2018-08-28T20:39:00Z">
-              <w:r>
-                <w:rPr>
-                  <w:rFonts w:hint="cs"/>
-                  <w:color w:val="000000" w:themeColor="text1"/>
-                  <w:rtl/>
-                </w:rPr>
-                <w:t>בועז</w:t>
-              </w:r>
-            </w:ins>
+            <w:r>
+              <w:rPr>
+                <w:rFonts w:hint="cs"/>
+                <w:color w:val="000000" w:themeColor="text1"/>
+                <w:rtl/>
+              </w:rPr>
+              <w:t>בועז</w:t>
+            </w:r>
           </w:p>
         </w:tc>
         <w:tc>
@@ -933,18 +944,14 @@
                 <w:color w:val="000000" w:themeColor="text1"/>
               </w:rPr>
             </w:pPr>
-            <w:ins w:id="3" w:author="barak zan" w:date="2018-08-28T20:39:00Z">
-              <w:r>
-                <w:rPr>
-                  <w:rFonts w:hint="cs"/>
-                  <w:color w:val="000000" w:themeColor="text1"/>
-                  <w:rtl/>
-                </w:rPr>
-                <w:t>טייטלר</w:t>
-              </w:r>
-            </w:ins>
-            <w:bookmarkStart w:id="4" w:name="_GoBack"/>
-            <w:bookmarkEnd w:id="4"/>
+            <w:r>
+              <w:rPr>
+                <w:rFonts w:hint="cs"/>
+                <w:color w:val="000000" w:themeColor="text1"/>
+                <w:rtl/>
+              </w:rPr>
+              <w:t>טייטלר</w:t>
+            </w:r>
           </w:p>
         </w:tc>
       </w:tr>
@@ -2053,7 +2060,7 @@
           <w:rtl/>
         </w:rPr>
       </w:pPr>
-      <w:bookmarkStart w:id="5" w:name="part5b"/>
+      <w:bookmarkStart w:id="0" w:name="part5b"/>
       <w:r>
         <w:rPr>
           <w:color w:val="000000" w:themeColor="text1"/>
@@ -2074,8 +2081,8 @@
           <w:rtl/>
         </w:rPr>
       </w:pPr>
-      <w:bookmarkStart w:id="6" w:name="_Toc522691881"/>
-      <w:bookmarkStart w:id="7" w:name="_Toc399752228"/>
+      <w:bookmarkStart w:id="1" w:name="_Toc522691881"/>
+      <w:bookmarkStart w:id="2" w:name="_Toc399752228"/>
       <w:r>
         <w:rPr>
           <w:rFonts w:hint="cs"/>
@@ -2085,17 +2092,18 @@
         <w:lastRenderedPageBreak/>
         <w:t>מעגל הופך מופע</w:t>
       </w:r>
-      <w:bookmarkEnd w:id="6"/>
-    </w:p>
-    <w:p>
-      <w:pPr>
-        <w:rPr>
-          <w:rtl/>
-        </w:rPr>
-      </w:pPr>
-    </w:p>
-    <w:p>
-      <w:pPr>
+      <w:bookmarkEnd w:id="1"/>
+    </w:p>
+    <w:p>
+      <w:pPr>
+        <w:rPr>
+          <w:rtl/>
+        </w:rPr>
+      </w:pPr>
+    </w:p>
+    <w:p>
+      <w:pPr>
+        <w:ind w:firstLine="432"/>
         <w:rPr>
           <w:rtl/>
         </w:rPr>
@@ -2426,7 +2434,7 @@
           </mc:Choice>
           <mc:Fallback>
             <w:pict>
-              <v:shapetype w14:anchorId="0FB7E4C0" id="_x0000_t32" coordsize="21600,21600" o:spt="32" o:oned="t" path="m,l21600,21600e" filled="f">
+              <v:shapetype w14:anchorId="1526B0B8" id="_x0000_t32" coordsize="21600,21600" o:spt="32" o:oned="t" path="m,l21600,21600e" filled="f">
                 <v:path arrowok="t" fillok="f" o:connecttype="none"/>
                 <o:lock v:ext="edit" shapetype="t"/>
               </v:shapetype>
@@ -2510,7 +2518,7 @@
           <w:rtl/>
         </w:rPr>
       </w:pPr>
-      <w:bookmarkStart w:id="8" w:name="_Ref206477531"/>
+      <w:bookmarkStart w:id="3" w:name="_Ref206477531"/>
       <w:r>
         <w:rPr>
           <w:color w:val="000000" w:themeColor="text1"/>
@@ -2528,7 +2536,7 @@
         </w:rPr>
         <w:t xml:space="preserve">  </w:t>
       </w:r>
-      <w:bookmarkEnd w:id="8"/>
+      <w:bookmarkEnd w:id="3"/>
       <w:r>
         <w:rPr>
           <w:rFonts w:hint="cs"/>
@@ -2568,7 +2576,7 @@
           <w:rtl/>
         </w:rPr>
       </w:pPr>
-      <w:bookmarkStart w:id="9" w:name="_Toc522691882"/>
+      <w:bookmarkStart w:id="4" w:name="_Toc522691882"/>
       <w:r>
         <w:rPr>
           <w:rFonts w:hint="cs"/>
@@ -2577,7 +2585,7 @@
         </w:rPr>
         <w:t>חישוב</w:t>
       </w:r>
-      <w:bookmarkEnd w:id="9"/>
+      <w:bookmarkEnd w:id="4"/>
       <w:r>
         <w:rPr>
           <w:rFonts w:hint="cs"/>
@@ -2668,8 +2676,8 @@
           <w:bottom w:val="single" w:sz="4" w:space="1" w:color="auto"/>
           <w:right w:val="single" w:sz="4" w:space="4" w:color="auto"/>
         </w:pBdr>
-        <w:rPr>
-          <w:color w:val="000000" w:themeColor="text1"/>
+        <w:bidi w:val="0"/>
+        <w:rPr>
           <w:rtl/>
         </w:rPr>
       </w:pPr>
@@ -2681,479 +2689,34 @@
         </w:rPr>
         <w:t>משוואת הזרמים:</w:t>
       </w:r>
-    </w:p>
-    <w:p>
-      <w:pPr>
-        <w:ind w:firstLine="720"/>
-        <w:rPr>
-          <w:color w:val="000000" w:themeColor="text1"/>
-          <w:rtl/>
-        </w:rPr>
-      </w:pPr>
-    </w:p>
-    <w:p>
-      <w:pPr>
-        <w:pStyle w:val="ListParagraph"/>
-        <w:numPr>
-          <w:ilvl w:val="0"/>
-          <w:numId w:val="4"/>
-        </w:numPr>
-        <w:pBdr>
-          <w:top w:val="single" w:sz="4" w:space="1" w:color="auto"/>
-          <w:left w:val="single" w:sz="4" w:space="4" w:color="auto"/>
-          <w:bottom w:val="single" w:sz="4" w:space="1" w:color="auto"/>
-          <w:right w:val="single" w:sz="4" w:space="4" w:color="auto"/>
-        </w:pBdr>
-        <w:rPr>
-          <w:color w:val="000000" w:themeColor="text1"/>
-        </w:rPr>
-      </w:pPr>
       <w:r>
         <w:rPr>
           <w:rFonts w:hint="cs"/>
           <w:color w:val="000000" w:themeColor="text1"/>
           <w:rtl/>
         </w:rPr>
-        <w:t>הגבר המעגל:</w:t>
-      </w:r>
-    </w:p>
-    <w:p>
-      <w:pPr>
-        <w:pStyle w:val="ListParagraph"/>
-        <w:ind w:left="0"/>
-        <w:rPr>
-          <w:color w:val="000000" w:themeColor="text1"/>
-          <w:rtl/>
-        </w:rPr>
-      </w:pPr>
-    </w:p>
-    <w:p>
-      <w:pPr>
-        <w:pStyle w:val="ListParagraph"/>
-        <w:ind w:left="0"/>
-        <w:rPr>
-          <w:b/>
-          <w:bCs/>
-          <w:color w:val="000000" w:themeColor="text1"/>
-          <w:sz w:val="28"/>
-          <w:szCs w:val="28"/>
-          <w:rtl/>
-        </w:rPr>
-      </w:pPr>
-      <w:r>
-        <w:rPr>
-          <w:rFonts w:hint="eastAsia"/>
-          <w:b/>
-          <w:bCs/>
-          <w:color w:val="000000" w:themeColor="text1"/>
-          <w:sz w:val="28"/>
-          <w:szCs w:val="28"/>
-          <w:rtl/>
-        </w:rPr>
-        <w:t>הערה</w:t>
-      </w:r>
-      <w:r>
-        <w:rPr>
-          <w:b/>
-          <w:bCs/>
-          <w:color w:val="000000" w:themeColor="text1"/>
-          <w:sz w:val="28"/>
-          <w:szCs w:val="28"/>
-          <w:rtl/>
-        </w:rPr>
-        <w:t xml:space="preserve">: בכל מקום שנדרש חישוב </w:t>
-      </w:r>
-      <w:r>
-        <w:rPr>
-          <w:b/>
-          <w:bCs/>
-          <w:color w:val="000000" w:themeColor="text1"/>
-          <w:sz w:val="28"/>
-          <w:szCs w:val="28"/>
-          <w:rtl/>
-        </w:rPr>
-        <w:t>,</w:t>
-      </w:r>
-      <w:r>
-        <w:rPr>
-          <w:rFonts w:hint="eastAsia"/>
-          <w:b/>
-          <w:bCs/>
-          <w:color w:val="000000" w:themeColor="text1"/>
-          <w:sz w:val="28"/>
-          <w:szCs w:val="28"/>
-          <w:rtl/>
-        </w:rPr>
-        <w:t>יש</w:t>
-      </w:r>
-      <w:r>
-        <w:rPr>
-          <w:b/>
-          <w:bCs/>
-          <w:color w:val="000000" w:themeColor="text1"/>
-          <w:sz w:val="28"/>
-          <w:szCs w:val="28"/>
-          <w:rtl/>
-        </w:rPr>
-        <w:t xml:space="preserve"> </w:t>
-      </w:r>
-      <w:r>
-        <w:rPr>
-          <w:rFonts w:hint="eastAsia"/>
-          <w:b/>
-          <w:bCs/>
-          <w:color w:val="000000" w:themeColor="text1"/>
-          <w:sz w:val="28"/>
-          <w:szCs w:val="28"/>
-          <w:rtl/>
-        </w:rPr>
-        <w:t>לרשום</w:t>
-      </w:r>
-      <w:r>
-        <w:rPr>
-          <w:b/>
-          <w:bCs/>
-          <w:color w:val="000000" w:themeColor="text1"/>
-          <w:sz w:val="28"/>
-          <w:szCs w:val="28"/>
-          <w:rtl/>
-        </w:rPr>
-        <w:t xml:space="preserve"> </w:t>
-      </w:r>
-      <w:r>
-        <w:rPr>
-          <w:rFonts w:hint="eastAsia"/>
-          <w:b/>
-          <w:bCs/>
-          <w:color w:val="000000" w:themeColor="text1"/>
-          <w:sz w:val="28"/>
-          <w:szCs w:val="28"/>
-          <w:rtl/>
-        </w:rPr>
-        <w:t>את</w:t>
-      </w:r>
-      <w:r>
-        <w:rPr>
-          <w:b/>
-          <w:bCs/>
-          <w:color w:val="000000" w:themeColor="text1"/>
-          <w:sz w:val="28"/>
-          <w:szCs w:val="28"/>
-          <w:rtl/>
-        </w:rPr>
-        <w:t xml:space="preserve"> </w:t>
-      </w:r>
-      <w:r>
-        <w:rPr>
-          <w:rFonts w:hint="eastAsia"/>
-          <w:b/>
-          <w:bCs/>
-          <w:color w:val="000000" w:themeColor="text1"/>
-          <w:sz w:val="28"/>
-          <w:szCs w:val="28"/>
-          <w:rtl/>
-        </w:rPr>
-        <w:t>הנוסחה</w:t>
-      </w:r>
-      <w:r>
-        <w:rPr>
-          <w:b/>
-          <w:bCs/>
-          <w:color w:val="000000" w:themeColor="text1"/>
-          <w:sz w:val="28"/>
-          <w:szCs w:val="28"/>
-          <w:rtl/>
-        </w:rPr>
-        <w:t xml:space="preserve"> </w:t>
-      </w:r>
-      <w:r>
-        <w:rPr>
-          <w:rFonts w:hint="eastAsia"/>
-          <w:b/>
-          <w:bCs/>
-          <w:color w:val="000000" w:themeColor="text1"/>
-          <w:sz w:val="28"/>
-          <w:szCs w:val="28"/>
-          <w:rtl/>
-        </w:rPr>
-        <w:t>בעזרתה</w:t>
-      </w:r>
-      <w:r>
-        <w:rPr>
-          <w:b/>
-          <w:bCs/>
-          <w:color w:val="000000" w:themeColor="text1"/>
-          <w:sz w:val="28"/>
-          <w:szCs w:val="28"/>
-          <w:rtl/>
-        </w:rPr>
-        <w:t xml:space="preserve"> </w:t>
-      </w:r>
-      <w:r>
-        <w:rPr>
-          <w:rFonts w:hint="eastAsia"/>
-          <w:b/>
-          <w:bCs/>
-          <w:color w:val="000000" w:themeColor="text1"/>
-          <w:sz w:val="28"/>
-          <w:szCs w:val="28"/>
-          <w:rtl/>
-        </w:rPr>
-        <w:t>בוצע</w:t>
-      </w:r>
-      <w:r>
-        <w:rPr>
-          <w:b/>
-          <w:bCs/>
-          <w:color w:val="000000" w:themeColor="text1"/>
-          <w:sz w:val="28"/>
-          <w:szCs w:val="28"/>
-          <w:rtl/>
-        </w:rPr>
-        <w:t xml:space="preserve"> </w:t>
-      </w:r>
-      <w:r>
-        <w:rPr>
-          <w:rFonts w:hint="eastAsia"/>
-          <w:b/>
-          <w:bCs/>
-          <w:color w:val="000000" w:themeColor="text1"/>
-          <w:sz w:val="28"/>
-          <w:szCs w:val="28"/>
-          <w:rtl/>
-        </w:rPr>
-        <w:t>החישוב</w:t>
-      </w:r>
-      <w:r>
-        <w:rPr>
-          <w:b/>
-          <w:bCs/>
-          <w:color w:val="000000" w:themeColor="text1"/>
-          <w:sz w:val="28"/>
-          <w:szCs w:val="28"/>
-          <w:rtl/>
-        </w:rPr>
-        <w:t>.</w:t>
-      </w:r>
-    </w:p>
-    <w:p>
-      <w:pPr>
-        <w:pStyle w:val="ListParagraph"/>
-        <w:ind w:left="0"/>
-        <w:rPr>
-          <w:color w:val="000000" w:themeColor="text1"/>
-          <w:rtl/>
-        </w:rPr>
-      </w:pPr>
-    </w:p>
-    <w:p>
-      <w:pPr>
-        <w:pStyle w:val="ListParagraph"/>
-        <w:ind w:left="0"/>
-        <w:rPr>
-          <w:color w:val="000000" w:themeColor="text1"/>
-          <w:rtl/>
-        </w:rPr>
-      </w:pPr>
+        <w:t xml:space="preserve"> בהנחה שהמגבר אידיאלי </w:t>
+      </w:r>
+      <w:r>
+        <w:rPr>
+          <w:color w:val="000000" w:themeColor="text1"/>
+          <w:rtl/>
+        </w:rPr>
+        <w:t>–</w:t>
+      </w:r>
       <w:r>
         <w:rPr>
           <w:rFonts w:hint="cs"/>
           <w:color w:val="000000" w:themeColor="text1"/>
           <w:rtl/>
         </w:rPr>
-        <w:t xml:space="preserve">הנח </w:t>
-      </w:r>
-      <w:r>
-        <w:rPr>
-          <w:color w:val="000000" w:themeColor="text1"/>
-        </w:rPr>
-        <w:t xml:space="preserve">Vi = </w:t>
-      </w:r>
-      <w:r>
-        <w:rPr>
-          <w:color w:val="000000" w:themeColor="text1"/>
-        </w:rPr>
-        <w:t>5</w:t>
-      </w:r>
-      <w:r>
-        <w:rPr>
-          <w:color w:val="000000" w:themeColor="text1"/>
-        </w:rPr>
-        <w:t>V</w:t>
-      </w:r>
-      <w:r>
-        <w:rPr>
-          <w:rFonts w:hint="cs"/>
-          <w:color w:val="000000" w:themeColor="text1"/>
-          <w:rtl/>
-        </w:rPr>
-        <w:t xml:space="preserve">. </w:t>
-      </w:r>
-    </w:p>
-    <w:p>
-      <w:pPr>
-        <w:pStyle w:val="ListParagraph"/>
-        <w:ind w:left="0"/>
-        <w:rPr>
-          <w:color w:val="000000" w:themeColor="text1"/>
-          <w:rtl/>
-        </w:rPr>
-      </w:pPr>
-      <w:r>
-        <w:rPr>
-          <w:rFonts w:hint="cs"/>
-          <w:color w:val="000000" w:themeColor="text1"/>
-          <w:rtl/>
-        </w:rPr>
-        <w:t xml:space="preserve">חשב ורשום את </w:t>
-      </w:r>
-      <w:r>
-        <w:rPr>
-          <w:color w:val="000000" w:themeColor="text1"/>
-        </w:rPr>
-        <w:t>Vo</w:t>
-      </w:r>
-      <w:r>
-        <w:rPr>
-          <w:rFonts w:hint="cs"/>
-          <w:color w:val="000000" w:themeColor="text1"/>
-          <w:rtl/>
-        </w:rPr>
-        <w:t>.</w:t>
-      </w:r>
-    </w:p>
-    <w:p>
-      <w:pPr>
-        <w:pStyle w:val="ListParagraph"/>
-        <w:numPr>
-          <w:ilvl w:val="0"/>
-          <w:numId w:val="4"/>
-        </w:numPr>
-        <w:pBdr>
-          <w:top w:val="single" w:sz="4" w:space="1" w:color="auto"/>
-          <w:left w:val="single" w:sz="4" w:space="4" w:color="auto"/>
-          <w:bottom w:val="single" w:sz="4" w:space="1" w:color="auto"/>
-          <w:right w:val="single" w:sz="4" w:space="4" w:color="auto"/>
-        </w:pBdr>
-        <w:rPr>
-          <w:color w:val="000000" w:themeColor="text1"/>
-          <w:rtl/>
-        </w:rPr>
-      </w:pPr>
-      <w:r>
-        <w:rPr>
-          <w:rFonts w:hint="cs"/>
-          <w:color w:val="000000" w:themeColor="text1"/>
-          <w:rtl/>
-        </w:rPr>
-        <w:t>תשובה:</w:t>
-      </w:r>
-      <w:r>
-        <w:rPr>
-          <w:color w:val="000000" w:themeColor="text1"/>
-          <w:rtl/>
-        </w:rPr>
-        <w:tab/>
-      </w:r>
-      <w:r>
-        <w:rPr>
-          <w:color w:val="000000" w:themeColor="text1"/>
-          <w:rtl/>
-        </w:rPr>
-        <w:tab/>
-      </w:r>
-      <w:r>
-        <w:rPr>
-          <w:color w:val="000000" w:themeColor="text1"/>
-          <w:rtl/>
-        </w:rPr>
-        <w:tab/>
-      </w:r>
-      <w:r>
-        <w:rPr>
-          <w:color w:val="000000" w:themeColor="text1"/>
-          <w:rtl/>
-        </w:rPr>
-        <w:tab/>
-      </w:r>
-      <w:r>
-        <w:rPr>
-          <w:color w:val="000000" w:themeColor="text1"/>
-          <w:rtl/>
-        </w:rPr>
-        <w:tab/>
-      </w:r>
-      <w:r>
-        <w:rPr>
-          <w:color w:val="000000" w:themeColor="text1"/>
-          <w:rtl/>
-        </w:rPr>
-        <w:tab/>
-      </w:r>
-      <w:r>
-        <w:rPr>
-          <w:color w:val="000000" w:themeColor="text1"/>
-          <w:rtl/>
-        </w:rPr>
-        <w:tab/>
-      </w:r>
-      <w:r>
-        <w:rPr>
-          <w:color w:val="000000" w:themeColor="text1"/>
-          <w:rtl/>
-        </w:rPr>
-        <w:tab/>
-      </w:r>
-      <w:r>
-        <w:rPr>
-          <w:color w:val="000000" w:themeColor="text1"/>
-        </w:rPr>
-        <w:t>Vo=</w:t>
-      </w:r>
-    </w:p>
-    <w:p>
-      <w:pPr>
-        <w:pStyle w:val="ListParagraph"/>
-        <w:ind w:left="0"/>
-        <w:rPr>
-          <w:color w:val="000000" w:themeColor="text1"/>
-        </w:rPr>
-      </w:pPr>
-      <w:r>
-        <w:rPr>
-          <w:rFonts w:hint="cs"/>
-          <w:color w:val="000000" w:themeColor="text1"/>
-          <w:rtl/>
-        </w:rPr>
-        <w:t xml:space="preserve">הנח </w:t>
-      </w:r>
-    </w:p>
-    <w:p>
-      <w:pPr>
-        <w:pStyle w:val="ListParagraph"/>
-        <w:ind w:left="0"/>
-        <w:rPr>
-          <w:color w:val="000000" w:themeColor="text1"/>
-        </w:rPr>
-      </w:pPr>
-      <w:r>
-        <w:rPr>
-          <w:color w:val="000000" w:themeColor="text1"/>
-        </w:rPr>
-        <w:t xml:space="preserve"> </w:t>
-      </w:r>
-      <w:r>
-        <w:rPr>
-          <w:color w:val="000000" w:themeColor="text1"/>
-        </w:rPr>
-        <w:tab/>
-      </w:r>
-      <w:r>
-        <w:rPr>
-          <w:color w:val="000000" w:themeColor="text1"/>
-          <w:position w:val="-14"/>
-        </w:rPr>
-        <w:object w:dxaOrig="2659" w:dyaOrig="400" w14:anchorId="47077EFA">
+        <w:t xml:space="preserve"> לא עובר דרכו זרם ולכן </w:t>
+      </w:r>
+      <w:r>
+        <w:rPr>
+          <w:position w:val="-118"/>
+        </w:rPr>
+        <w:object w:dxaOrig="2880" w:dyaOrig="2480" w14:anchorId="58FE3001">
           <v:shapetype id="_x0000_t75" coordsize="21600,21600" o:spt="75" o:preferrelative="t" path="m@4@5l@4@11@9@11@9@5xe" filled="f" stroked="f">
             <v:stroke joinstyle="miter"/>
             <v:formulas>
@@ -3173,105 +2736,27 @@
             <v:path o:extrusionok="f" gradientshapeok="t" o:connecttype="rect"/>
             <o:lock v:ext="edit" aspectratio="t"/>
           </v:shapetype>
-          <v:shape id="_x0000_i1025" type="#_x0000_t75" style="width:132.75pt;height:18.75pt" o:ole="">
+          <v:shape id="_x0000_i1038" type="#_x0000_t75" style="width:2in;height:123.75pt" o:ole="">
             <v:imagedata r:id="rId10" o:title=""/>
           </v:shape>
-          <o:OLEObject Type="Embed" ProgID="Equation.DSMT4" ShapeID="_x0000_i1025" DrawAspect="Content" ObjectID="_1596993928" r:id="rId11"/>
+          <o:OLEObject Type="Embed" ProgID="Equation.DSMT4" ShapeID="_x0000_i1038" DrawAspect="Content" ObjectID="_1596998360" r:id="rId11"/>
         </w:object>
       </w:r>
-    </w:p>
-    <w:p>
-      <w:pPr>
-        <w:pStyle w:val="ListParagraph"/>
-        <w:ind w:left="0"/>
-        <w:rPr>
-          <w:color w:val="000000" w:themeColor="text1"/>
-          <w:rtl/>
-        </w:rPr>
-      </w:pPr>
-      <w:r>
-        <w:rPr>
-          <w:rFonts w:hint="cs"/>
-          <w:color w:val="000000" w:themeColor="text1"/>
-          <w:rtl/>
-        </w:rPr>
-        <w:t xml:space="preserve">חשב ורשום את </w:t>
-      </w:r>
-      <w:r>
-        <w:rPr>
-          <w:color w:val="000000" w:themeColor="text1"/>
+      <w:r>
+        <w:rPr>
+          <w:rtl/>
         </w:rPr>
         <w:t xml:space="preserve"> </w:t>
       </w:r>
-      <w:r>
-        <w:rPr>
-          <w:rFonts w:hint="cs"/>
-          <w:color w:val="000000" w:themeColor="text1"/>
-          <w:rtl/>
-        </w:rPr>
-        <w:t xml:space="preserve">ההספק </w:t>
-      </w:r>
-      <w:r>
-        <w:rPr>
-          <w:rFonts w:hint="cs"/>
-          <w:color w:val="000000" w:themeColor="text1"/>
-          <w:rtl/>
-        </w:rPr>
-        <w:t xml:space="preserve"> </w:t>
-      </w:r>
-      <w:r>
-        <w:rPr>
-          <w:rFonts w:hint="cs"/>
-          <w:color w:val="000000" w:themeColor="text1"/>
-          <w:rtl/>
-        </w:rPr>
-        <w:t>הממוצע</w:t>
-      </w:r>
-      <w:r>
-        <w:rPr>
-          <w:rFonts w:hint="cs"/>
-          <w:color w:val="000000" w:themeColor="text1"/>
-        </w:rPr>
-        <w:t xml:space="preserve"> </w:t>
-      </w:r>
-      <w:r>
-        <w:rPr>
-          <w:rFonts w:hint="cs"/>
-          <w:color w:val="000000" w:themeColor="text1"/>
-          <w:rtl/>
-        </w:rPr>
-        <w:t xml:space="preserve"> </w:t>
-      </w:r>
-      <w:r>
-        <w:rPr>
-          <w:rFonts w:hint="cs"/>
-          <w:color w:val="000000" w:themeColor="text1"/>
-          <w:rtl/>
-        </w:rPr>
-        <w:t xml:space="preserve">המתפתח ב - </w:t>
-      </w:r>
-      <w:proofErr w:type="spellStart"/>
-      <w:r>
-        <w:rPr>
-          <w:color w:val="000000" w:themeColor="text1"/>
-        </w:rPr>
-        <w:t>Rl</w:t>
-      </w:r>
-      <w:proofErr w:type="spellEnd"/>
-      <w:r>
-        <w:rPr>
-          <w:color w:val="000000" w:themeColor="text1"/>
-        </w:rPr>
-        <w:t xml:space="preserve"> </w:t>
-      </w:r>
-      <w:r>
-        <w:rPr>
-          <w:rFonts w:hint="cs"/>
-          <w:color w:val="000000" w:themeColor="text1"/>
-          <w:rtl/>
-        </w:rPr>
-        <w:t>.</w:t>
-      </w:r>
+    </w:p>
+    <w:p>
+      <w:pPr>
+        <w:ind w:firstLine="720"/>
+        <w:rPr>
+          <w:color w:val="000000" w:themeColor="text1"/>
+          <w:rtl/>
+        </w:rPr>
+      </w:pPr>
     </w:p>
     <w:p>
       <w:pPr>
@@ -3288,7 +2773,6 @@
         </w:pBdr>
         <w:rPr>
           <w:color w:val="000000" w:themeColor="text1"/>
-          <w:rtl/>
         </w:rPr>
       </w:pPr>
       <w:r>
@@ -3297,6 +2781,356 @@
           <w:color w:val="000000" w:themeColor="text1"/>
           <w:rtl/>
         </w:rPr>
+        <w:t>הגבר המעגל:</w:t>
+      </w:r>
+      <w:r>
+        <w:rPr>
+          <w:rtl/>
+        </w:rPr>
+        <w:t xml:space="preserve"> </w:t>
+      </w:r>
+      <w:r>
+        <w:rPr>
+          <w:position w:val="-30"/>
+        </w:rPr>
+        <w:object w:dxaOrig="3800" w:dyaOrig="720" w14:anchorId="78DFD9EE">
+          <v:shape id="_x0000_i1088" type="#_x0000_t75" style="width:189.75pt;height:36pt" o:ole="">
+            <v:imagedata r:id="rId12" o:title=""/>
+          </v:shape>
+          <o:OLEObject Type="Embed" ProgID="Equation.DSMT4" ShapeID="_x0000_i1088" DrawAspect="Content" ObjectID="_1596998361" r:id="rId13"/>
+        </w:object>
+      </w:r>
+    </w:p>
+    <w:p>
+      <w:pPr>
+        <w:pStyle w:val="ListParagraph"/>
+        <w:ind w:left="0"/>
+        <w:rPr>
+          <w:color w:val="000000" w:themeColor="text1"/>
+          <w:rtl/>
+        </w:rPr>
+      </w:pPr>
+    </w:p>
+    <w:p>
+      <w:pPr>
+        <w:pStyle w:val="ListParagraph"/>
+        <w:ind w:left="0"/>
+        <w:rPr>
+          <w:b/>
+          <w:bCs/>
+          <w:color w:val="000000" w:themeColor="text1"/>
+          <w:sz w:val="28"/>
+          <w:szCs w:val="28"/>
+          <w:rtl/>
+        </w:rPr>
+      </w:pPr>
+      <w:r>
+        <w:rPr>
+          <w:rFonts w:hint="eastAsia"/>
+          <w:b/>
+          <w:bCs/>
+          <w:color w:val="000000" w:themeColor="text1"/>
+          <w:sz w:val="28"/>
+          <w:szCs w:val="28"/>
+          <w:rtl/>
+        </w:rPr>
+        <w:t>הערה</w:t>
+      </w:r>
+      <w:r>
+        <w:rPr>
+          <w:b/>
+          <w:bCs/>
+          <w:color w:val="000000" w:themeColor="text1"/>
+          <w:sz w:val="28"/>
+          <w:szCs w:val="28"/>
+          <w:rtl/>
+        </w:rPr>
+        <w:t xml:space="preserve">: בכל מקום שנדרש חישוב </w:t>
+      </w:r>
+      <w:r>
+        <w:rPr>
+          <w:b/>
+          <w:bCs/>
+          <w:color w:val="000000" w:themeColor="text1"/>
+          <w:sz w:val="28"/>
+          <w:szCs w:val="28"/>
+          <w:rtl/>
+        </w:rPr>
+        <w:t>,</w:t>
+      </w:r>
+      <w:r>
+        <w:rPr>
+          <w:rFonts w:hint="eastAsia"/>
+          <w:b/>
+          <w:bCs/>
+          <w:color w:val="000000" w:themeColor="text1"/>
+          <w:sz w:val="28"/>
+          <w:szCs w:val="28"/>
+          <w:rtl/>
+        </w:rPr>
+        <w:t>יש</w:t>
+      </w:r>
+      <w:r>
+        <w:rPr>
+          <w:b/>
+          <w:bCs/>
+          <w:color w:val="000000" w:themeColor="text1"/>
+          <w:sz w:val="28"/>
+          <w:szCs w:val="28"/>
+          <w:rtl/>
+        </w:rPr>
+        <w:t xml:space="preserve"> </w:t>
+      </w:r>
+      <w:r>
+        <w:rPr>
+          <w:rFonts w:hint="eastAsia"/>
+          <w:b/>
+          <w:bCs/>
+          <w:color w:val="000000" w:themeColor="text1"/>
+          <w:sz w:val="28"/>
+          <w:szCs w:val="28"/>
+          <w:rtl/>
+        </w:rPr>
+        <w:t>לרשום</w:t>
+      </w:r>
+      <w:r>
+        <w:rPr>
+          <w:b/>
+          <w:bCs/>
+          <w:color w:val="000000" w:themeColor="text1"/>
+          <w:sz w:val="28"/>
+          <w:szCs w:val="28"/>
+          <w:rtl/>
+        </w:rPr>
+        <w:t xml:space="preserve"> </w:t>
+      </w:r>
+      <w:r>
+        <w:rPr>
+          <w:rFonts w:hint="eastAsia"/>
+          <w:b/>
+          <w:bCs/>
+          <w:color w:val="000000" w:themeColor="text1"/>
+          <w:sz w:val="28"/>
+          <w:szCs w:val="28"/>
+          <w:rtl/>
+        </w:rPr>
+        <w:t>את</w:t>
+      </w:r>
+      <w:r>
+        <w:rPr>
+          <w:b/>
+          <w:bCs/>
+          <w:color w:val="000000" w:themeColor="text1"/>
+          <w:sz w:val="28"/>
+          <w:szCs w:val="28"/>
+          <w:rtl/>
+        </w:rPr>
+        <w:t xml:space="preserve"> </w:t>
+      </w:r>
+      <w:r>
+        <w:rPr>
+          <w:rFonts w:hint="eastAsia"/>
+          <w:b/>
+          <w:bCs/>
+          <w:color w:val="000000" w:themeColor="text1"/>
+          <w:sz w:val="28"/>
+          <w:szCs w:val="28"/>
+          <w:rtl/>
+        </w:rPr>
+        <w:t>הנוסחה</w:t>
+      </w:r>
+      <w:r>
+        <w:rPr>
+          <w:b/>
+          <w:bCs/>
+          <w:color w:val="000000" w:themeColor="text1"/>
+          <w:sz w:val="28"/>
+          <w:szCs w:val="28"/>
+          <w:rtl/>
+        </w:rPr>
+        <w:t xml:space="preserve"> </w:t>
+      </w:r>
+      <w:r>
+        <w:rPr>
+          <w:rFonts w:hint="eastAsia"/>
+          <w:b/>
+          <w:bCs/>
+          <w:color w:val="000000" w:themeColor="text1"/>
+          <w:sz w:val="28"/>
+          <w:szCs w:val="28"/>
+          <w:rtl/>
+        </w:rPr>
+        <w:t>בעזרתה</w:t>
+      </w:r>
+      <w:r>
+        <w:rPr>
+          <w:b/>
+          <w:bCs/>
+          <w:color w:val="000000" w:themeColor="text1"/>
+          <w:sz w:val="28"/>
+          <w:szCs w:val="28"/>
+          <w:rtl/>
+        </w:rPr>
+        <w:t xml:space="preserve"> </w:t>
+      </w:r>
+      <w:r>
+        <w:rPr>
+          <w:rFonts w:hint="eastAsia"/>
+          <w:b/>
+          <w:bCs/>
+          <w:color w:val="000000" w:themeColor="text1"/>
+          <w:sz w:val="28"/>
+          <w:szCs w:val="28"/>
+          <w:rtl/>
+        </w:rPr>
+        <w:t>בוצע</w:t>
+      </w:r>
+      <w:r>
+        <w:rPr>
+          <w:b/>
+          <w:bCs/>
+          <w:color w:val="000000" w:themeColor="text1"/>
+          <w:sz w:val="28"/>
+          <w:szCs w:val="28"/>
+          <w:rtl/>
+        </w:rPr>
+        <w:t xml:space="preserve"> </w:t>
+      </w:r>
+      <w:r>
+        <w:rPr>
+          <w:rFonts w:hint="eastAsia"/>
+          <w:b/>
+          <w:bCs/>
+          <w:color w:val="000000" w:themeColor="text1"/>
+          <w:sz w:val="28"/>
+          <w:szCs w:val="28"/>
+          <w:rtl/>
+        </w:rPr>
+        <w:t>החישוב</w:t>
+      </w:r>
+      <w:r>
+        <w:rPr>
+          <w:b/>
+          <w:bCs/>
+          <w:color w:val="000000" w:themeColor="text1"/>
+          <w:sz w:val="28"/>
+          <w:szCs w:val="28"/>
+          <w:rtl/>
+        </w:rPr>
+        <w:t>.</w:t>
+      </w:r>
+    </w:p>
+    <w:p>
+      <w:pPr>
+        <w:pStyle w:val="ListParagraph"/>
+        <w:ind w:left="0"/>
+        <w:rPr>
+          <w:color w:val="000000" w:themeColor="text1"/>
+          <w:rtl/>
+        </w:rPr>
+      </w:pPr>
+    </w:p>
+    <w:p>
+      <w:pPr>
+        <w:pStyle w:val="ListParagraph"/>
+        <w:ind w:left="0"/>
+        <w:rPr>
+          <w:color w:val="000000" w:themeColor="text1"/>
+          <w:rtl/>
+        </w:rPr>
+      </w:pPr>
+      <w:r>
+        <w:rPr>
+          <w:rFonts w:hint="cs"/>
+          <w:color w:val="000000" w:themeColor="text1"/>
+          <w:rtl/>
+        </w:rPr>
+        <w:lastRenderedPageBreak/>
+        <w:t xml:space="preserve">הנח </w:t>
+      </w:r>
+      <w:r>
+        <w:rPr>
+          <w:color w:val="000000" w:themeColor="text1"/>
+        </w:rPr>
+        <w:t xml:space="preserve">Vi = </w:t>
+      </w:r>
+      <w:r>
+        <w:rPr>
+          <w:color w:val="000000" w:themeColor="text1"/>
+        </w:rPr>
+        <w:t>5</w:t>
+      </w:r>
+      <w:r>
+        <w:rPr>
+          <w:color w:val="000000" w:themeColor="text1"/>
+        </w:rPr>
+        <w:t>V</w:t>
+      </w:r>
+      <w:r>
+        <w:rPr>
+          <w:rFonts w:hint="cs"/>
+          <w:color w:val="000000" w:themeColor="text1"/>
+          <w:rtl/>
+        </w:rPr>
+        <w:t xml:space="preserve">. </w:t>
+      </w:r>
+    </w:p>
+    <w:p>
+      <w:pPr>
+        <w:pStyle w:val="ListParagraph"/>
+        <w:ind w:left="0"/>
+        <w:rPr>
+          <w:color w:val="000000" w:themeColor="text1"/>
+          <w:rtl/>
+        </w:rPr>
+      </w:pPr>
+      <w:r>
+        <w:rPr>
+          <w:rFonts w:hint="cs"/>
+          <w:color w:val="000000" w:themeColor="text1"/>
+          <w:rtl/>
+        </w:rPr>
+        <w:t xml:space="preserve">חשב ורשום את </w:t>
+      </w:r>
+      <w:r>
+        <w:rPr>
+          <w:color w:val="000000" w:themeColor="text1"/>
+        </w:rPr>
+        <w:t>Vo</w:t>
+      </w:r>
+      <w:r>
+        <w:rPr>
+          <w:rFonts w:hint="cs"/>
+          <w:color w:val="000000" w:themeColor="text1"/>
+          <w:rtl/>
+        </w:rPr>
+        <w:t>.</w:t>
+      </w:r>
+    </w:p>
+    <w:p>
+      <w:pPr>
+        <w:pStyle w:val="ListParagraph"/>
+        <w:numPr>
+          <w:ilvl w:val="0"/>
+          <w:numId w:val="4"/>
+        </w:numPr>
+        <w:pBdr>
+          <w:top w:val="single" w:sz="4" w:space="1" w:color="auto"/>
+          <w:left w:val="single" w:sz="4" w:space="4" w:color="auto"/>
+          <w:bottom w:val="single" w:sz="4" w:space="1" w:color="auto"/>
+          <w:right w:val="single" w:sz="4" w:space="4" w:color="auto"/>
+        </w:pBdr>
+        <w:rPr>
+          <w:color w:val="000000" w:themeColor="text1"/>
+          <w:rtl/>
+        </w:rPr>
+      </w:pPr>
+      <w:r>
+        <w:rPr>
+          <w:rFonts w:hint="cs"/>
+          <w:color w:val="000000" w:themeColor="text1"/>
+          <w:rtl/>
+        </w:rPr>
         <w:t>תשובה:</w:t>
       </w:r>
       <w:r>
@@ -3355,18 +3189,143 @@
         </w:rPr>
         <w:tab/>
       </w:r>
+      <w:r>
+        <w:rPr>
+          <w:position w:val="-12"/>
+        </w:rPr>
+        <w:object w:dxaOrig="3600" w:dyaOrig="360" w14:anchorId="4B9EA083">
+          <v:shape id="_x0000_i1091" type="#_x0000_t75" style="width:180pt;height:18pt" o:ole="">
+            <v:imagedata r:id="rId14" o:title=""/>
+          </v:shape>
+          <o:OLEObject Type="Embed" ProgID="Equation.DSMT4" ShapeID="_x0000_i1091" DrawAspect="Content" ObjectID="_1596998362" r:id="rId15"/>
+        </w:object>
+      </w:r>
+    </w:p>
+    <w:p>
+      <w:pPr>
+        <w:pStyle w:val="ListParagraph"/>
+        <w:ind w:left="0"/>
+        <w:rPr>
+          <w:color w:val="000000" w:themeColor="text1"/>
+        </w:rPr>
+      </w:pPr>
+      <w:r>
+        <w:rPr>
+          <w:rFonts w:hint="cs"/>
+          <w:color w:val="000000" w:themeColor="text1"/>
+          <w:rtl/>
+        </w:rPr>
+        <w:t xml:space="preserve">הנח </w:t>
+      </w:r>
+    </w:p>
+    <w:p>
+      <w:pPr>
+        <w:pStyle w:val="ListParagraph"/>
+        <w:ind w:left="0"/>
+        <w:rPr>
+          <w:color w:val="000000" w:themeColor="text1"/>
+        </w:rPr>
+      </w:pPr>
+      <w:r>
+        <w:rPr>
+          <w:color w:val="000000" w:themeColor="text1"/>
+        </w:rPr>
+        <w:t xml:space="preserve"> </w:t>
+      </w:r>
+      <w:r>
+        <w:rPr>
+          <w:color w:val="000000" w:themeColor="text1"/>
+        </w:rPr>
+        <w:tab/>
+      </w:r>
+      <w:r>
+        <w:rPr>
+          <w:color w:val="000000" w:themeColor="text1"/>
+          <w:position w:val="-14"/>
+        </w:rPr>
+        <w:object w:dxaOrig="2659" w:dyaOrig="400" w14:anchorId="47077EFA">
+          <v:shape id="_x0000_i1025" type="#_x0000_t75" style="width:132.75pt;height:19.5pt" o:ole="">
+            <v:imagedata r:id="rId16" o:title=""/>
+          </v:shape>
+          <o:OLEObject Type="Embed" ProgID="Equation.DSMT4" ShapeID="_x0000_i1025" DrawAspect="Content" ObjectID="_1596998363" r:id="rId17"/>
+        </w:object>
+      </w:r>
+    </w:p>
+    <w:p>
+      <w:pPr>
+        <w:pStyle w:val="ListParagraph"/>
+        <w:ind w:left="0"/>
+        <w:rPr>
+          <w:color w:val="000000" w:themeColor="text1"/>
+          <w:rtl/>
+        </w:rPr>
+      </w:pPr>
+      <w:r>
+        <w:rPr>
+          <w:rFonts w:hint="cs"/>
+          <w:color w:val="000000" w:themeColor="text1"/>
+          <w:rtl/>
+        </w:rPr>
+        <w:t xml:space="preserve">חשב ורשום את </w:t>
+      </w:r>
+      <w:r>
+        <w:rPr>
+          <w:color w:val="000000" w:themeColor="text1"/>
+        </w:rPr>
+        <w:t xml:space="preserve"> </w:t>
+      </w:r>
+      <w:r>
+        <w:rPr>
+          <w:rFonts w:hint="cs"/>
+          <w:color w:val="000000" w:themeColor="text1"/>
+          <w:rtl/>
+        </w:rPr>
+        <w:t xml:space="preserve">ההספק </w:t>
+      </w:r>
+      <w:r>
+        <w:rPr>
+          <w:rFonts w:hint="cs"/>
+          <w:color w:val="000000" w:themeColor="text1"/>
+          <w:rtl/>
+        </w:rPr>
+        <w:t xml:space="preserve"> </w:t>
+      </w:r>
+      <w:r>
+        <w:rPr>
+          <w:rFonts w:hint="cs"/>
+          <w:color w:val="000000" w:themeColor="text1"/>
+          <w:rtl/>
+        </w:rPr>
+        <w:t>הממוצע</w:t>
+      </w:r>
+      <w:r>
+        <w:rPr>
+          <w:rFonts w:hint="cs"/>
+          <w:color w:val="000000" w:themeColor="text1"/>
+        </w:rPr>
+        <w:t xml:space="preserve"> </w:t>
+      </w:r>
+      <w:r>
+        <w:rPr>
+          <w:rFonts w:hint="cs"/>
+          <w:color w:val="000000" w:themeColor="text1"/>
+          <w:rtl/>
+        </w:rPr>
+        <w:t xml:space="preserve"> </w:t>
+      </w:r>
+      <w:r>
+        <w:rPr>
+          <w:rFonts w:hint="cs"/>
+          <w:color w:val="000000" w:themeColor="text1"/>
+          <w:rtl/>
+        </w:rPr>
+        <w:t xml:space="preserve">המתפתח ב - </w:t>
+      </w:r>
       <w:proofErr w:type="spellStart"/>
       <w:r>
         <w:rPr>
           <w:color w:val="000000" w:themeColor="text1"/>
         </w:rPr>
-        <w:t>P</w:t>
-      </w:r>
-      <w:r>
-        <w:rPr>
-          <w:color w:val="000000" w:themeColor="text1"/>
-          <w:vertAlign w:val="subscript"/>
-        </w:rPr>
         <w:t>Rl</w:t>
       </w:r>
       <w:proofErr w:type="spellEnd"/>
@@ -3374,7 +3333,117 @@
         <w:rPr>
           <w:color w:val="000000" w:themeColor="text1"/>
         </w:rPr>
-        <w:t>=</w:t>
+        <w:t xml:space="preserve"> </w:t>
+      </w:r>
+      <w:r>
+        <w:rPr>
+          <w:rFonts w:hint="cs"/>
+          <w:color w:val="000000" w:themeColor="text1"/>
+          <w:rtl/>
+        </w:rPr>
+        <w:t>.</w:t>
+      </w:r>
+    </w:p>
+    <w:p>
+      <w:pPr>
+        <w:pStyle w:val="ListParagraph"/>
+        <w:numPr>
+          <w:ilvl w:val="0"/>
+          <w:numId w:val="4"/>
+        </w:numPr>
+        <w:pBdr>
+          <w:top w:val="single" w:sz="4" w:space="1" w:color="auto"/>
+          <w:left w:val="single" w:sz="4" w:space="4" w:color="auto"/>
+          <w:bottom w:val="single" w:sz="4" w:space="1" w:color="auto"/>
+          <w:right w:val="single" w:sz="4" w:space="4" w:color="auto"/>
+        </w:pBdr>
+        <w:rPr>
+          <w:color w:val="000000" w:themeColor="text1"/>
+          <w:rtl/>
+        </w:rPr>
+      </w:pPr>
+      <w:r>
+        <w:rPr>
+          <w:rFonts w:hint="cs"/>
+          <w:color w:val="000000" w:themeColor="text1"/>
+          <w:rtl/>
+        </w:rPr>
+        <w:t>תשובה:</w:t>
+      </w:r>
+      <w:r>
+        <w:rPr>
+          <w:color w:val="000000" w:themeColor="text1"/>
+          <w:rtl/>
+        </w:rPr>
+        <w:tab/>
+      </w:r>
+      <w:r>
+        <w:rPr>
+          <w:color w:val="000000" w:themeColor="text1"/>
+          <w:rtl/>
+        </w:rPr>
+        <w:tab/>
+      </w:r>
+      <w:r>
+        <w:rPr>
+          <w:color w:val="000000" w:themeColor="text1"/>
+          <w:rtl/>
+        </w:rPr>
+        <w:tab/>
+      </w:r>
+      <w:r>
+        <w:rPr>
+          <w:color w:val="000000" w:themeColor="text1"/>
+          <w:rtl/>
+        </w:rPr>
+        <w:tab/>
+      </w:r>
+      <w:r>
+        <w:rPr>
+          <w:color w:val="000000" w:themeColor="text1"/>
+          <w:rtl/>
+        </w:rPr>
+        <w:tab/>
+      </w:r>
+      <w:r>
+        <w:rPr>
+          <w:color w:val="000000" w:themeColor="text1"/>
+          <w:rtl/>
+        </w:rPr>
+        <w:tab/>
+      </w:r>
+      <w:r>
+        <w:rPr>
+          <w:color w:val="000000" w:themeColor="text1"/>
+          <w:rtl/>
+        </w:rPr>
+        <w:tab/>
+      </w:r>
+      <w:r>
+        <w:rPr>
+          <w:color w:val="000000" w:themeColor="text1"/>
+          <w:rtl/>
+        </w:rPr>
+        <w:tab/>
+      </w:r>
+      <w:r>
+        <w:rPr>
+          <w:color w:val="000000" w:themeColor="text1"/>
+          <w:position w:val="-30"/>
+        </w:rPr>
+        <w:object w:dxaOrig="5060" w:dyaOrig="740" w14:anchorId="5F3122ED">
+          <v:shape id="_x0000_i1096" type="#_x0000_t75" style="width:252.75pt;height:36.75pt" o:ole="">
+            <v:imagedata r:id="rId18" o:title=""/>
+          </v:shape>
+          <o:OLEObject Type="Embed" ProgID="Equation.DSMT4" ShapeID="_x0000_i1096" DrawAspect="Content" ObjectID="_1596998364" r:id="rId19"/>
+        </w:object>
+      </w:r>
+      <w:r>
+        <w:rPr>
+          <w:color w:val="000000" w:themeColor="text1"/>
+          <w:rtl/>
+        </w:rPr>
+        <w:t xml:space="preserve"> </w:t>
       </w:r>
     </w:p>
     <w:p>
@@ -3398,17 +3467,16 @@
           <w:rtl/>
         </w:rPr>
       </w:pPr>
-      <w:bookmarkStart w:id="10" w:name="_Toc522691883"/>
+      <w:bookmarkStart w:id="5" w:name="_Toc522691883"/>
       <w:r>
         <w:rPr>
           <w:rFonts w:hint="cs"/>
           <w:color w:val="000000" w:themeColor="text1"/>
           <w:rtl/>
         </w:rPr>
-        <w:lastRenderedPageBreak/>
         <w:t>מעגל הופך מופע ברוויה</w:t>
       </w:r>
-      <w:bookmarkEnd w:id="10"/>
+      <w:bookmarkEnd w:id="5"/>
       <w:r>
         <w:rPr>
           <w:rFonts w:hint="cs"/>
@@ -3614,9 +3682,38 @@
       </w:r>
       <w:r>
         <w:rPr>
-          <w:color w:val="000000" w:themeColor="text1"/>
-        </w:rPr>
-        <w:t>Vo=</w:t>
+          <w:position w:val="-12"/>
+        </w:rPr>
+        <w:object w:dxaOrig="3600" w:dyaOrig="360" w14:anchorId="39AFA640">
+          <v:shape id="_x0000_i1099" type="#_x0000_t75" style="width:180pt;height:18pt" o:ole="">
+            <v:imagedata r:id="rId20" o:title=""/>
+          </v:shape>
+          <o:OLEObject Type="Embed" ProgID="Equation.DSMT4" ShapeID="_x0000_i1099" DrawAspect="Content" ObjectID="_1596998365" r:id="rId21"/>
+        </w:object>
+      </w:r>
+      <w:r>
+        <w:rPr>
+          <w:rtl/>
+        </w:rPr>
+        <w:br/>
+      </w:r>
+      <w:r>
+        <w:rPr>
+          <w:rFonts w:hint="cs"/>
+          <w:rtl/>
+        </w:rPr>
+        <w:t xml:space="preserve">מתח המוצא מוגבל ע"י מתחי האספקה ולכן </w:t>
+      </w:r>
+      <w:r>
+        <w:rPr>
+          <w:position w:val="-12"/>
+        </w:rPr>
+        <w:object w:dxaOrig="1219" w:dyaOrig="360" w14:anchorId="08039B3C">
+          <v:shape id="_x0000_i1106" type="#_x0000_t75" style="width:60.75pt;height:18pt" o:ole="">
+            <v:imagedata r:id="rId22" o:title=""/>
+          </v:shape>
+          <o:OLEObject Type="Embed" ProgID="Equation.DSMT4" ShapeID="_x0000_i1106" DrawAspect="Content" ObjectID="_1596998366" r:id="rId23"/>
+        </w:object>
       </w:r>
     </w:p>
     <w:p>
@@ -3649,16 +3746,13 @@
     <w:p>
       <w:pPr>
         <w:pStyle w:val="ListParagraph"/>
-        <w:numPr>
-          <w:ilvl w:val="0"/>
-          <w:numId w:val="37"/>
-        </w:numPr>
         <w:pBdr>
           <w:top w:val="single" w:sz="4" w:space="1" w:color="auto"/>
-          <w:left w:val="single" w:sz="4" w:space="4" w:color="auto"/>
+          <w:left w:val="single" w:sz="4" w:space="30" w:color="auto"/>
           <w:bottom w:val="single" w:sz="4" w:space="1" w:color="auto"/>
           <w:right w:val="single" w:sz="4" w:space="4" w:color="auto"/>
         </w:pBdr>
+        <w:ind w:left="432"/>
         <w:rPr>
           <w:color w:val="000000" w:themeColor="text1"/>
           <w:rtl/>
@@ -3681,6 +3775,87 @@
       </w:r>
       <w:r>
         <w:rPr>
+          <w:rFonts w:hint="cs"/>
+          <w:color w:val="000000" w:themeColor="text1"/>
+          <w:rtl/>
+        </w:rPr>
+        <w:t xml:space="preserve">מחומר הרקע: </w:t>
+      </w:r>
+      <w:r>
+        <w:rPr>
+          <w:noProof/>
+        </w:rPr>
+        <w:drawing>
+          <wp:inline distT="0" distB="0" distL="0" distR="0" wp14:anchorId="509DD7CE" wp14:editId="526CEA4D">
+            <wp:extent cx="1619250" cy="342900"/>
+            <wp:effectExtent l="0" t="0" r="0" b="0"/>
+            <wp:docPr id="5" name="Picture 5"/>
+            <wp:cNvGraphicFramePr>
+              <a:graphicFrameLocks xmlns:a="http://schemas.openxmlformats.org/drawingml/2006/main" noChangeAspect="1"/>
+            </wp:cNvGraphicFramePr>
+            <a:graphic xmlns:a="http://schemas.openxmlformats.org/drawingml/2006/main">
+              <a:graphicData uri="http://schemas.openxmlformats.org/drawingml/2006/picture">
+                <pic:pic xmlns:pic="http://schemas.openxmlformats.org/drawingml/2006/picture">
+                  <pic:nvPicPr>
+                    <pic:cNvPr id="1" name=""/>
+                    <pic:cNvPicPr/>
+                  </pic:nvPicPr>
+                  <pic:blipFill>
+                    <a:blip r:embed="rId24"/>
+                    <a:stretch>
+                      <a:fillRect/>
+                    </a:stretch>
+                  </pic:blipFill>
+                  <pic:spPr>
+                    <a:xfrm>
+                      <a:off x="0" y="0"/>
+                      <a:ext cx="1619250" cy="342900"/>
+                    </a:xfrm>
+                    <a:prstGeom prst="rect">
+                      <a:avLst/>
+                    </a:prstGeom>
+                  </pic:spPr>
+                </pic:pic>
+              </a:graphicData>
+            </a:graphic>
+          </wp:inline>
+        </w:drawing>
+      </w:r>
+      <w:r>
+        <w:rPr>
+          <w:color w:val="000000" w:themeColor="text1"/>
+        </w:rPr>
+        <w:t xml:space="preserve"> </w:t>
+      </w:r>
+      <w:r>
+        <w:rPr>
+          <w:rFonts w:hint="cs"/>
+          <w:color w:val="000000" w:themeColor="text1"/>
+          <w:rtl/>
+        </w:rPr>
+        <w:t>ולכן:</w:t>
+      </w:r>
+      <w:r>
+        <w:rPr>
+          <w:color w:val="000000" w:themeColor="text1"/>
+          <w:position w:val="-24"/>
+        </w:rPr>
+        <w:object w:dxaOrig="8340" w:dyaOrig="660" w14:anchorId="20B84525">
+          <v:shape id="_x0000_i1111" type="#_x0000_t75" style="width:417pt;height:33pt" o:ole="">
+            <v:imagedata r:id="rId25" o:title=""/>
+          </v:shape>
+          <o:OLEObject Type="Embed" ProgID="Equation.DSMT4" ShapeID="_x0000_i1111" DrawAspect="Content" ObjectID="_1596998367" r:id="rId26"/>
+        </w:object>
+      </w:r>
+      <w:r>
+        <w:rPr>
+          <w:color w:val="000000" w:themeColor="text1"/>
+          <w:rtl/>
+        </w:rPr>
+        <w:t xml:space="preserve"> </w:t>
+      </w:r>
+      <w:r>
+        <w:rPr>
           <w:color w:val="000000" w:themeColor="text1"/>
           <w:rtl/>
         </w:rPr>
@@ -3693,6 +3868,21 @@
         </w:rPr>
         <w:tab/>
       </w:r>
+    </w:p>
+    <w:p>
+      <w:pPr>
+        <w:pStyle w:val="ListParagraph"/>
+        <w:pBdr>
+          <w:top w:val="single" w:sz="4" w:space="1" w:color="auto"/>
+          <w:left w:val="single" w:sz="4" w:space="30" w:color="auto"/>
+          <w:bottom w:val="single" w:sz="4" w:space="1" w:color="auto"/>
+          <w:right w:val="single" w:sz="4" w:space="4" w:color="auto"/>
+        </w:pBdr>
+        <w:ind w:left="432"/>
+        <w:rPr>
+          <w:color w:val="000000" w:themeColor="text1"/>
+        </w:rPr>
+      </w:pPr>
       <w:r>
         <w:rPr>
           <w:color w:val="000000" w:themeColor="text1"/>
@@ -3713,32 +3903,6 @@
           <w:rtl/>
         </w:rPr>
         <w:tab/>
-      </w:r>
-      <w:r>
-        <w:rPr>
-          <w:color w:val="000000" w:themeColor="text1"/>
-          <w:rtl/>
-        </w:rPr>
-        <w:tab/>
-      </w:r>
-      <w:r>
-        <w:rPr>
-          <w:color w:val="000000" w:themeColor="text1"/>
-          <w:rtl/>
-        </w:rPr>
-        <w:tab/>
-      </w:r>
-      <w:r>
-        <w:rPr>
-          <w:color w:val="000000" w:themeColor="text1"/>
-        </w:rPr>
-        <w:t>V-</w:t>
-      </w:r>
-      <w:r>
-        <w:rPr>
-          <w:color w:val="000000" w:themeColor="text1"/>
-        </w:rPr>
-        <w:t>=</w:t>
       </w:r>
     </w:p>
     <w:p>
@@ -3751,9 +3915,96 @@
         <w:ind w:left="432"/>
         <w:rPr>
           <w:color w:val="000000" w:themeColor="text1"/>
-        </w:rPr>
-      </w:pPr>
-    </w:p>
+          <w:rtl/>
+        </w:rPr>
+      </w:pPr>
+      <w:bookmarkStart w:id="6" w:name="_Toc522691884"/>
+    </w:p>
+    <w:p>
+      <w:pPr>
+        <w:rPr>
+          <w:rtl/>
+        </w:rPr>
+      </w:pPr>
+    </w:p>
+    <w:p>
+      <w:pPr>
+        <w:rPr>
+          <w:rtl/>
+        </w:rPr>
+      </w:pPr>
+    </w:p>
+    <w:p>
+      <w:pPr>
+        <w:rPr>
+          <w:rtl/>
+        </w:rPr>
+      </w:pPr>
+    </w:p>
+    <w:p>
+      <w:pPr>
+        <w:rPr>
+          <w:rtl/>
+        </w:rPr>
+      </w:pPr>
+    </w:p>
+    <w:p>
+      <w:pPr>
+        <w:rPr>
+          <w:rtl/>
+        </w:rPr>
+      </w:pPr>
+    </w:p>
+    <w:p>
+      <w:pPr>
+        <w:rPr>
+          <w:rtl/>
+        </w:rPr>
+      </w:pPr>
+    </w:p>
+    <w:p>
+      <w:pPr>
+        <w:rPr>
+          <w:rtl/>
+        </w:rPr>
+      </w:pPr>
+    </w:p>
+    <w:p>
+      <w:pPr>
+        <w:rPr>
+          <w:rtl/>
+        </w:rPr>
+      </w:pPr>
+    </w:p>
+    <w:p>
+      <w:pPr>
+        <w:rPr>
+          <w:rtl/>
+        </w:rPr>
+      </w:pPr>
+    </w:p>
+    <w:p>
+      <w:pPr>
+        <w:rPr>
+          <w:rtl/>
+        </w:rPr>
+      </w:pPr>
+    </w:p>
+    <w:p>
+      <w:pPr>
+        <w:rPr>
+          <w:rtl/>
+        </w:rPr>
+      </w:pPr>
+    </w:p>
+    <w:p>
+      <w:pPr>
+        <w:rPr>
+          <w:rtl/>
+        </w:rPr>
+      </w:pPr>
+    </w:p>
+    <w:p/>
     <w:p>
       <w:pPr>
         <w:pStyle w:val="Heading1"/>
@@ -3766,16 +4017,16 @@
           <w:rtl/>
         </w:rPr>
       </w:pPr>
-      <w:bookmarkStart w:id="11" w:name="_Toc522691884"/>
       <w:r>
         <w:rPr>
           <w:rFonts w:hint="cs"/>
           <w:color w:val="000000" w:themeColor="text1"/>
           <w:rtl/>
         </w:rPr>
+        <w:lastRenderedPageBreak/>
         <w:t>מעגל שומר מופע</w:t>
       </w:r>
-      <w:bookmarkEnd w:id="11"/>
+      <w:bookmarkEnd w:id="6"/>
     </w:p>
     <w:p>
       <w:pPr>
@@ -4109,7 +4360,7 @@
                     </pic:cNvPicPr>
                   </pic:nvPicPr>
                   <pic:blipFill>
-                    <a:blip r:embed="rId12">
+                    <a:blip r:embed="rId27">
                       <a:extLst>
                         <a:ext uri="{28A0092B-C50C-407E-A947-70E740481C1C}">
                           <a14:useLocalDpi xmlns:a14="http://schemas.microsoft.com/office/drawing/2010/main" val="0"/>
@@ -4404,7 +4655,6 @@
         </w:pBdr>
         <w:rPr>
           <w:color w:val="000000" w:themeColor="text1"/>
-          <w:rtl/>
         </w:rPr>
       </w:pPr>
       <w:r>
@@ -4437,6 +4687,220 @@
         </w:rPr>
         <w:t>:</w:t>
       </w:r>
+      <w:r>
+        <w:rPr>
+          <w:rFonts w:hint="cs"/>
+          <w:color w:val="000000" w:themeColor="text1"/>
+          <w:rtl/>
+        </w:rPr>
+        <w:t xml:space="preserve">נתייחס למגבר כאל מגבר ידיאלי, כלומר לא זורם זרם בין ההדק היובי והשלילי ולכן המתחים בהם שווים. כל הזרם שמועבר על נגד </w:t>
+      </w:r>
+      <w:r>
+        <w:rPr>
+          <w:rFonts w:hint="cs"/>
+          <w:color w:val="000000" w:themeColor="text1"/>
+        </w:rPr>
+        <w:t>R</w:t>
+      </w:r>
+      <w:r>
+        <w:rPr>
+          <w:rFonts w:hint="cs"/>
+          <w:color w:val="000000" w:themeColor="text1"/>
+          <w:rtl/>
+        </w:rPr>
+        <w:t xml:space="preserve">1 עובר לנגד </w:t>
+      </w:r>
+      <w:r>
+        <w:rPr>
+          <w:rFonts w:hint="cs"/>
+          <w:color w:val="000000" w:themeColor="text1"/>
+        </w:rPr>
+        <w:t>R</w:t>
+      </w:r>
+      <w:r>
+        <w:rPr>
+          <w:rFonts w:hint="cs"/>
+          <w:color w:val="000000" w:themeColor="text1"/>
+          <w:rtl/>
+        </w:rPr>
+        <w:t>2 ולכן נוכל לרשום 2 משוואות בעזרת חוק אוהם:</w:t>
+      </w:r>
+    </w:p>
+    <w:p>
+      <w:pPr>
+        <w:pStyle w:val="ListParagraph"/>
+        <w:pBdr>
+          <w:top w:val="single" w:sz="4" w:space="1" w:color="auto"/>
+          <w:left w:val="single" w:sz="4" w:space="4" w:color="auto"/>
+          <w:bottom w:val="single" w:sz="4" w:space="1" w:color="auto"/>
+          <w:right w:val="single" w:sz="4" w:space="4" w:color="auto"/>
+        </w:pBdr>
+        <w:ind w:left="1440"/>
+        <w:rPr>
+          <w:color w:val="000000" w:themeColor="text1"/>
+        </w:rPr>
+      </w:pPr>
+      <m:oMathPara>
+        <m:oMath>
+          <m:r>
+            <w:rPr>
+              <w:rFonts w:ascii="Cambria Math" w:hAnsi="Cambria Math"/>
+              <w:color w:val="000000" w:themeColor="text1"/>
+            </w:rPr>
+            <m:t>I=</m:t>
+          </m:r>
+          <m:f>
+            <m:fPr>
+              <m:ctrlPr>
+                <w:rPr>
+                  <w:rFonts w:ascii="Cambria Math" w:hAnsi="Cambria Math"/>
+                  <w:i/>
+                  <w:color w:val="000000" w:themeColor="text1"/>
+                </w:rPr>
+              </m:ctrlPr>
+            </m:fPr>
+            <m:num>
+              <m:r>
+                <w:rPr>
+                  <w:rFonts w:ascii="Cambria Math" w:hAnsi="Cambria Math"/>
+                  <w:color w:val="000000" w:themeColor="text1"/>
+                </w:rPr>
+                <m:t>Vi</m:t>
+              </m:r>
+            </m:num>
+            <m:den>
+              <m:r>
+                <w:rPr>
+                  <w:rFonts w:ascii="Cambria Math" w:hAnsi="Cambria Math"/>
+                  <w:color w:val="000000" w:themeColor="text1"/>
+                </w:rPr>
+                <m:t>R1</m:t>
+              </m:r>
+            </m:den>
+          </m:f>
+          <m:r>
+            <w:rPr>
+              <w:rFonts w:ascii="Cambria Math" w:hAnsi="Cambria Math"/>
+              <w:color w:val="000000" w:themeColor="text1"/>
+            </w:rPr>
+            <m:t>,I=</m:t>
+          </m:r>
+          <m:f>
+            <m:fPr>
+              <m:ctrlPr>
+                <w:rPr>
+                  <w:rFonts w:ascii="Cambria Math" w:hAnsi="Cambria Math"/>
+                  <w:i/>
+                  <w:color w:val="000000" w:themeColor="text1"/>
+                </w:rPr>
+              </m:ctrlPr>
+            </m:fPr>
+            <m:num>
+              <m:r>
+                <w:rPr>
+                  <w:rFonts w:ascii="Cambria Math" w:hAnsi="Cambria Math"/>
+                  <w:color w:val="000000" w:themeColor="text1"/>
+                </w:rPr>
+                <m:t>V0-Vi</m:t>
+              </m:r>
+            </m:num>
+            <m:den>
+              <m:r>
+                <w:rPr>
+                  <w:rFonts w:ascii="Cambria Math" w:hAnsi="Cambria Math"/>
+                  <w:color w:val="000000" w:themeColor="text1"/>
+                </w:rPr>
+                <m:t>R2</m:t>
+              </m:r>
+            </m:den>
+          </m:f>
+        </m:oMath>
+      </m:oMathPara>
+    </w:p>
+    <w:p>
+      <w:pPr>
+        <w:pStyle w:val="ListParagraph"/>
+        <w:pBdr>
+          <w:top w:val="single" w:sz="4" w:space="1" w:color="auto"/>
+          <w:left w:val="single" w:sz="4" w:space="4" w:color="auto"/>
+          <w:bottom w:val="single" w:sz="4" w:space="1" w:color="auto"/>
+          <w:right w:val="single" w:sz="4" w:space="4" w:color="auto"/>
+        </w:pBdr>
+        <w:ind w:left="1440"/>
+        <w:rPr>
+          <w:color w:val="000000" w:themeColor="text1"/>
+          <w:rtl/>
+        </w:rPr>
+      </w:pPr>
+      <m:oMathPara>
+        <m:oMath>
+          <m:f>
+            <m:fPr>
+              <m:ctrlPr>
+                <w:rPr>
+                  <w:rFonts w:ascii="Cambria Math" w:hAnsi="Cambria Math"/>
+                  <w:i/>
+                  <w:color w:val="000000" w:themeColor="text1"/>
+                </w:rPr>
+              </m:ctrlPr>
+            </m:fPr>
+            <m:num>
+              <m:r>
+                <w:rPr>
+                  <w:rFonts w:ascii="Cambria Math" w:hAnsi="Cambria Math"/>
+                  <w:color w:val="000000" w:themeColor="text1"/>
+                </w:rPr>
+                <m:t>Vi</m:t>
+              </m:r>
+            </m:num>
+            <m:den>
+              <m:r>
+                <w:rPr>
+                  <w:rFonts w:ascii="Cambria Math" w:hAnsi="Cambria Math"/>
+                  <w:color w:val="000000" w:themeColor="text1"/>
+                </w:rPr>
+                <m:t>R1</m:t>
+              </m:r>
+            </m:den>
+          </m:f>
+          <m:r>
+            <w:rPr>
+              <w:rFonts w:ascii="Cambria Math" w:hAnsi="Cambria Math"/>
+              <w:color w:val="000000" w:themeColor="text1"/>
+            </w:rPr>
+            <m:t>=</m:t>
+          </m:r>
+          <m:f>
+            <m:fPr>
+              <m:ctrlPr>
+                <w:rPr>
+                  <w:rFonts w:ascii="Cambria Math" w:hAnsi="Cambria Math"/>
+                  <w:i/>
+                  <w:color w:val="000000" w:themeColor="text1"/>
+                </w:rPr>
+              </m:ctrlPr>
+            </m:fPr>
+            <m:num>
+              <m:r>
+                <w:rPr>
+                  <w:rFonts w:ascii="Cambria Math" w:hAnsi="Cambria Math"/>
+                  <w:color w:val="000000" w:themeColor="text1"/>
+                </w:rPr>
+                <m:t>V0- Vi</m:t>
+              </m:r>
+            </m:num>
+            <m:den>
+              <m:r>
+                <w:rPr>
+                  <w:rFonts w:ascii="Cambria Math" w:hAnsi="Cambria Math"/>
+                  <w:color w:val="000000" w:themeColor="text1"/>
+                </w:rPr>
+                <m:t>R2</m:t>
+              </m:r>
+            </m:den>
+          </m:f>
+        </m:oMath>
+      </m:oMathPara>
     </w:p>
     <w:p>
       <w:pPr>
@@ -4494,6 +4958,140 @@
         </w:rPr>
         <w:t>:</w:t>
       </w:r>
+      <w:r>
+        <w:rPr>
+          <w:color w:val="000000" w:themeColor="text1"/>
+        </w:rPr>
+        <w:t xml:space="preserve"> </w:t>
+      </w:r>
+      <w:r>
+        <w:rPr>
+          <w:rFonts w:hint="cs"/>
+          <w:color w:val="000000" w:themeColor="text1"/>
+          <w:rtl/>
+        </w:rPr>
+        <w:t>נעביר אגפים ונציב ערכים:</w:t>
+      </w:r>
+    </w:p>
+    <w:p>
+      <w:pPr>
+        <w:pStyle w:val="ListParagraph"/>
+        <w:pBdr>
+          <w:top w:val="single" w:sz="4" w:space="1" w:color="auto"/>
+          <w:left w:val="single" w:sz="4" w:space="4" w:color="auto"/>
+          <w:bottom w:val="single" w:sz="4" w:space="1" w:color="auto"/>
+          <w:right w:val="single" w:sz="4" w:space="4" w:color="auto"/>
+        </w:pBdr>
+        <w:ind w:left="1440"/>
+        <w:rPr>
+          <w:color w:val="000000" w:themeColor="text1"/>
+        </w:rPr>
+      </w:pPr>
+      <m:oMathPara>
+        <m:oMath>
+          <m:f>
+            <m:fPr>
+              <m:ctrlPr>
+                <w:rPr>
+                  <w:rFonts w:ascii="Cambria Math" w:hAnsi="Cambria Math"/>
+                  <w:i/>
+                  <w:color w:val="000000" w:themeColor="text1"/>
+                </w:rPr>
+              </m:ctrlPr>
+            </m:fPr>
+            <m:num>
+              <m:r>
+                <w:rPr>
+                  <w:rFonts w:ascii="Cambria Math" w:hAnsi="Cambria Math"/>
+                  <w:color w:val="000000" w:themeColor="text1"/>
+                </w:rPr>
+                <m:t>V0</m:t>
+              </m:r>
+            </m:num>
+            <m:den>
+              <m:r>
+                <w:rPr>
+                  <w:rFonts w:ascii="Cambria Math" w:hAnsi="Cambria Math"/>
+                  <w:color w:val="000000" w:themeColor="text1"/>
+                </w:rPr>
+                <m:t>V1</m:t>
+              </m:r>
+            </m:den>
+          </m:f>
+          <m:r>
+            <w:rPr>
+              <w:rFonts w:ascii="Cambria Math" w:hAnsi="Cambria Math"/>
+              <w:color w:val="000000" w:themeColor="text1"/>
+            </w:rPr>
+            <m:t>=</m:t>
+          </m:r>
+          <m:f>
+            <m:fPr>
+              <m:ctrlPr>
+                <w:rPr>
+                  <w:rFonts w:ascii="Cambria Math" w:hAnsi="Cambria Math"/>
+                  <w:i/>
+                  <w:color w:val="000000" w:themeColor="text1"/>
+                </w:rPr>
+              </m:ctrlPr>
+            </m:fPr>
+            <m:num>
+              <m:r>
+                <w:rPr>
+                  <w:rFonts w:ascii="Cambria Math" w:hAnsi="Cambria Math"/>
+                  <w:color w:val="000000" w:themeColor="text1"/>
+                </w:rPr>
+                <m:t>R1+R2</m:t>
+              </m:r>
+            </m:num>
+            <m:den>
+              <m:r>
+                <w:rPr>
+                  <w:rFonts w:ascii="Cambria Math" w:hAnsi="Cambria Math"/>
+                  <w:color w:val="000000" w:themeColor="text1"/>
+                </w:rPr>
+                <m:t>R1</m:t>
+              </m:r>
+            </m:den>
+          </m:f>
+          <m:r>
+            <w:rPr>
+              <w:rFonts w:ascii="Cambria Math" w:hAnsi="Cambria Math"/>
+              <w:color w:val="000000" w:themeColor="text1"/>
+            </w:rPr>
+            <m:t>=</m:t>
+          </m:r>
+          <m:f>
+            <m:fPr>
+              <m:ctrlPr>
+                <w:rPr>
+                  <w:rFonts w:ascii="Cambria Math" w:hAnsi="Cambria Math"/>
+                  <w:i/>
+                  <w:color w:val="000000" w:themeColor="text1"/>
+                </w:rPr>
+              </m:ctrlPr>
+            </m:fPr>
+            <m:num>
+              <m:r>
+                <w:rPr>
+                  <w:rFonts w:ascii="Cambria Math" w:hAnsi="Cambria Math"/>
+                  <w:color w:val="000000" w:themeColor="text1"/>
+                </w:rPr>
+                <m:t>14.4</m:t>
+              </m:r>
+            </m:num>
+            <m:den>
+              <m:r>
+                <w:rPr>
+                  <w:rFonts w:ascii="Cambria Math" w:hAnsi="Cambria Math"/>
+                  <w:color w:val="000000" w:themeColor="text1"/>
+                </w:rPr>
+                <m:t>10</m:t>
+              </m:r>
+            </m:den>
+          </m:f>
+        </m:oMath>
+      </m:oMathPara>
     </w:p>
     <w:p>
       <w:pPr>
@@ -4527,11 +5125,61 @@
     </w:p>
     <w:p>
       <w:pPr>
+        <w:rPr>
+          <w:b/>
+          <w:bCs/>
+          <w:color w:val="000000" w:themeColor="text1"/>
+          <w:rtl/>
+        </w:rPr>
+      </w:pPr>
+    </w:p>
+    <w:p>
+      <w:pPr>
+        <w:rPr>
+          <w:b/>
+          <w:bCs/>
+          <w:color w:val="000000" w:themeColor="text1"/>
+          <w:rtl/>
+        </w:rPr>
+      </w:pPr>
+    </w:p>
+    <w:p>
+      <w:pPr>
+        <w:rPr>
+          <w:b/>
+          <w:bCs/>
+          <w:color w:val="000000" w:themeColor="text1"/>
+          <w:rtl/>
+        </w:rPr>
+      </w:pPr>
+    </w:p>
+    <w:p>
+      <w:pPr>
+        <w:rPr>
+          <w:b/>
+          <w:bCs/>
+          <w:color w:val="000000" w:themeColor="text1"/>
+          <w:rtl/>
+        </w:rPr>
+      </w:pPr>
+    </w:p>
+    <w:p>
+      <w:pPr>
+        <w:rPr>
+          <w:b/>
+          <w:bCs/>
+          <w:color w:val="000000" w:themeColor="text1"/>
+          <w:rtl/>
+        </w:rPr>
+      </w:pPr>
+    </w:p>
+    <w:p>
+      <w:pPr>
         <w:pStyle w:val="Heading1"/>
       </w:pPr>
-      <w:bookmarkStart w:id="12" w:name="_Toc502051641"/>
-      <w:bookmarkStart w:id="13" w:name="_Toc492302755"/>
-      <w:bookmarkStart w:id="14" w:name="_Toc522691885"/>
+      <w:bookmarkStart w:id="7" w:name="_Toc502051641"/>
+      <w:bookmarkStart w:id="8" w:name="_Toc492302755"/>
+      <w:bookmarkStart w:id="9" w:name="_Toc522691885"/>
       <w:r>
         <w:rPr>
           <w:rFonts w:hint="cs"/>
@@ -4540,9 +5188,9 @@
         <w:lastRenderedPageBreak/>
         <w:t>רוחב סרט</w:t>
       </w:r>
-      <w:bookmarkEnd w:id="12"/>
-      <w:bookmarkEnd w:id="13"/>
-      <w:bookmarkEnd w:id="14"/>
+      <w:bookmarkEnd w:id="7"/>
+      <w:bookmarkEnd w:id="8"/>
+      <w:bookmarkEnd w:id="9"/>
     </w:p>
     <w:p>
       <w:pPr>
@@ -4577,10 +5225,10 @@
           <w:position w:val="-14"/>
         </w:rPr>
         <w:object w:dxaOrig="540" w:dyaOrig="390" w14:anchorId="5EC51116">
-          <v:shape id="_x0000_i1026" type="#_x0000_t75" style="width:27.75pt;height:18.75pt" o:ole="">
-            <v:imagedata r:id="rId13" o:title=""/>
+          <v:shape id="_x0000_i1026" type="#_x0000_t75" style="width:28.5pt;height:19.5pt" o:ole="">
+            <v:imagedata r:id="rId28" o:title=""/>
           </v:shape>
-          <o:OLEObject Type="Embed" ProgID="Equation.DSMT4" ShapeID="_x0000_i1026" DrawAspect="Content" ObjectID="_1596993929" r:id="rId14"/>
+          <o:OLEObject Type="Embed" ProgID="Equation.DSMT4" ShapeID="_x0000_i1026" DrawAspect="Content" ObjectID="_1596998368" r:id="rId29"/>
         </w:object>
       </w:r>
       <w:r>
@@ -4708,10 +5356,10 @@
           <w:position w:val="-32"/>
         </w:rPr>
         <w:object w:dxaOrig="2220" w:dyaOrig="760" w14:anchorId="492D6ABC">
-          <v:shape id="_x0000_i1027" type="#_x0000_t75" style="width:111pt;height:38.25pt" o:ole="">
-            <v:imagedata r:id="rId15" o:title=""/>
+          <v:shape id="_x0000_i1027" type="#_x0000_t75" style="width:111pt;height:39pt" o:ole="">
+            <v:imagedata r:id="rId30" o:title=""/>
           </v:shape>
-          <o:OLEObject Type="Embed" ProgID="Equation.DSMT4" ShapeID="_x0000_i1027" DrawAspect="Content" ObjectID="_1596993930" r:id="rId16"/>
+          <o:OLEObject Type="Embed" ProgID="Equation.DSMT4" ShapeID="_x0000_i1027" DrawAspect="Content" ObjectID="_1596998369" r:id="rId31"/>
         </w:object>
       </w:r>
     </w:p>
@@ -4743,9 +5391,9 @@
         </w:rPr>
         <w:object w:dxaOrig="450" w:dyaOrig="270" w14:anchorId="6E647DCB">
           <v:shape id="_x0000_i1028" type="#_x0000_t75" style="width:22.5pt;height:13.5pt" o:ole="">
-            <v:imagedata r:id="rId17" o:title=""/>
+            <v:imagedata r:id="rId32" o:title=""/>
           </v:shape>
-          <o:OLEObject Type="Embed" ProgID="Equation.DSMT4" ShapeID="_x0000_i1028" DrawAspect="Content" ObjectID="_1596993931" r:id="rId18"/>
+          <o:OLEObject Type="Embed" ProgID="Equation.DSMT4" ShapeID="_x0000_i1028" DrawAspect="Content" ObjectID="_1596998370" r:id="rId33"/>
         </w:object>
       </w:r>
       <w:r>
@@ -4778,10 +5426,10 @@
           <w:position w:val="-12"/>
         </w:rPr>
         <w:object w:dxaOrig="270" w:dyaOrig="360" w14:anchorId="203ACA3C">
-          <v:shape id="_x0000_i1029" type="#_x0000_t75" style="width:13.5pt;height:18.75pt" o:ole="">
-            <v:imagedata r:id="rId19" o:title=""/>
+          <v:shape id="_x0000_i1029" type="#_x0000_t75" style="width:13.5pt;height:19.5pt" o:ole="">
+            <v:imagedata r:id="rId34" o:title=""/>
           </v:shape>
-          <o:OLEObject Type="Embed" ProgID="Equation.DSMT4" ShapeID="_x0000_i1029" DrawAspect="Content" ObjectID="_1596993932" r:id="rId20"/>
+          <o:OLEObject Type="Embed" ProgID="Equation.DSMT4" ShapeID="_x0000_i1029" DrawAspect="Content" ObjectID="_1596998371" r:id="rId35"/>
         </w:object>
       </w:r>
       <w:r>
@@ -4809,10 +5457,10 @@
           <w:position w:val="-12"/>
         </w:rPr>
         <w:object w:dxaOrig="1960" w:dyaOrig="360" w14:anchorId="68768F2D">
-          <v:shape id="_x0000_i1030" type="#_x0000_t75" style="width:99.75pt;height:18.75pt" o:ole="">
-            <v:imagedata r:id="rId21" o:title=""/>
+          <v:shape id="_x0000_i1030" type="#_x0000_t75" style="width:100.5pt;height:19.5pt" o:ole="">
+            <v:imagedata r:id="rId36" o:title=""/>
           </v:shape>
-          <o:OLEObject Type="Embed" ProgID="Equation.DSMT4" ShapeID="_x0000_i1030" DrawAspect="Content" ObjectID="_1596993933" r:id="rId22"/>
+          <o:OLEObject Type="Embed" ProgID="Equation.DSMT4" ShapeID="_x0000_i1030" DrawAspect="Content" ObjectID="_1596998372" r:id="rId37"/>
         </w:object>
       </w:r>
       <w:r>
@@ -4893,9 +5541,6 @@
           <w:bottom w:val="single" w:sz="4" w:space="1" w:color="auto"/>
           <w:right w:val="single" w:sz="4" w:space="4" w:color="auto"/>
         </w:pBdr>
-        <w:rPr>
-          <w:rtl/>
-        </w:rPr>
       </w:pPr>
       <w:r>
         <w:rPr>
@@ -4904,6 +5549,431 @@
         </w:rPr>
         <w:t>הגבר המעגל המחושב (הראה דרך חישוב):</w:t>
       </w:r>
+    </w:p>
+    <w:p>
+      <w:pPr>
+        <w:pStyle w:val="ListParagraph"/>
+        <w:pBdr>
+          <w:top w:val="single" w:sz="4" w:space="1" w:color="auto"/>
+          <w:left w:val="single" w:sz="4" w:space="4" w:color="auto"/>
+          <w:bottom w:val="single" w:sz="4" w:space="1" w:color="auto"/>
+          <w:right w:val="single" w:sz="4" w:space="4" w:color="auto"/>
+        </w:pBdr>
+        <w:ind w:left="360"/>
+      </w:pPr>
+      <m:oMathPara>
+        <m:oMath>
+          <m:sSub>
+            <m:sSubPr>
+              <m:ctrlPr>
+                <w:rPr>
+                  <w:rFonts w:ascii="Cambria Math" w:hAnsi="Cambria Math"/>
+                  <w:i/>
+                </w:rPr>
+              </m:ctrlPr>
+            </m:sSubPr>
+            <m:e>
+              <m:r>
+                <w:rPr>
+                  <w:rFonts w:ascii="Cambria Math" w:hAnsi="Cambria Math"/>
+                </w:rPr>
+                <m:t>A</m:t>
+              </m:r>
+            </m:e>
+            <m:sub>
+              <m:r>
+                <w:rPr>
+                  <w:rFonts w:ascii="Cambria Math" w:hAnsi="Cambria Math"/>
+                </w:rPr>
+                <m:t>DC</m:t>
+              </m:r>
+            </m:sub>
+          </m:sSub>
+          <m:r>
+            <w:rPr>
+              <w:rFonts w:ascii="Cambria Math" w:hAnsi="Cambria Math"/>
+            </w:rPr>
+            <m:t>=3.13</m:t>
+          </m:r>
+        </m:oMath>
+      </m:oMathPara>
+    </w:p>
+    <w:p>
+      <w:pPr>
+        <w:pStyle w:val="ListParagraph"/>
+        <w:pBdr>
+          <w:top w:val="single" w:sz="4" w:space="1" w:color="auto"/>
+          <w:left w:val="single" w:sz="4" w:space="4" w:color="auto"/>
+          <w:bottom w:val="single" w:sz="4" w:space="1" w:color="auto"/>
+          <w:right w:val="single" w:sz="4" w:space="4" w:color="auto"/>
+        </w:pBdr>
+        <w:ind w:left="360"/>
+      </w:pPr>
+      <m:oMathPara>
+        <m:oMath>
+          <m:r>
+            <w:rPr>
+              <w:rFonts w:ascii="Cambria Math" w:hAnsi="Cambria Math"/>
+            </w:rPr>
+            <m:t>const=</m:t>
+          </m:r>
+          <m:sSub>
+            <m:sSubPr>
+              <m:ctrlPr>
+                <w:rPr>
+                  <w:rFonts w:ascii="Cambria Math" w:hAnsi="Cambria Math"/>
+                  <w:i/>
+                </w:rPr>
+              </m:ctrlPr>
+            </m:sSubPr>
+            <m:e>
+              <m:r>
+                <w:rPr>
+                  <w:rFonts w:ascii="Cambria Math" w:hAnsi="Cambria Math"/>
+                </w:rPr>
+                <m:t>f</m:t>
+              </m:r>
+            </m:e>
+            <m:sub>
+              <m:r>
+                <w:rPr>
+                  <w:rFonts w:ascii="Cambria Math" w:hAnsi="Cambria Math"/>
+                </w:rPr>
+                <m:t>0</m:t>
+              </m:r>
+            </m:sub>
+          </m:sSub>
+          <m:r>
+            <w:rPr>
+              <w:rFonts w:ascii="Cambria Math" w:hAnsi="Cambria Math"/>
+            </w:rPr>
+            <m:t>*</m:t>
+          </m:r>
+          <m:sSub>
+            <m:sSubPr>
+              <m:ctrlPr>
+                <w:rPr>
+                  <w:rFonts w:ascii="Cambria Math" w:hAnsi="Cambria Math"/>
+                  <w:i/>
+                </w:rPr>
+              </m:ctrlPr>
+            </m:sSubPr>
+            <m:e>
+              <m:r>
+                <w:rPr>
+                  <w:rFonts w:ascii="Cambria Math" w:hAnsi="Cambria Math"/>
+                </w:rPr>
+                <m:t>A</m:t>
+              </m:r>
+            </m:e>
+            <m:sub>
+              <m:r>
+                <w:rPr>
+                  <w:rFonts w:ascii="Cambria Math" w:hAnsi="Cambria Math"/>
+                </w:rPr>
+                <m:t>DC</m:t>
+              </m:r>
+            </m:sub>
+          </m:sSub>
+          <m:r>
+            <w:rPr>
+              <w:rFonts w:ascii="Cambria Math" w:hAnsi="Cambria Math"/>
+            </w:rPr>
+            <m:t>=&gt;</m:t>
+          </m:r>
+          <m:sSub>
+            <m:sSubPr>
+              <m:ctrlPr>
+                <w:rPr>
+                  <w:rFonts w:ascii="Cambria Math" w:hAnsi="Cambria Math"/>
+                  <w:i/>
+                </w:rPr>
+              </m:ctrlPr>
+            </m:sSubPr>
+            <m:e>
+              <m:r>
+                <w:rPr>
+                  <w:rFonts w:ascii="Cambria Math" w:hAnsi="Cambria Math"/>
+                </w:rPr>
+                <m:t>f</m:t>
+              </m:r>
+            </m:e>
+            <m:sub>
+              <m:r>
+                <w:rPr>
+                  <w:rFonts w:ascii="Cambria Math" w:hAnsi="Cambria Math"/>
+                </w:rPr>
+                <m:t>0</m:t>
+              </m:r>
+            </m:sub>
+          </m:sSub>
+          <m:r>
+            <w:rPr>
+              <w:rFonts w:ascii="Cambria Math" w:hAnsi="Cambria Math"/>
+            </w:rPr>
+            <m:t>=</m:t>
+          </m:r>
+          <m:f>
+            <m:fPr>
+              <m:ctrlPr>
+                <w:rPr>
+                  <w:rFonts w:ascii="Cambria Math" w:hAnsi="Cambria Math"/>
+                  <w:i/>
+                </w:rPr>
+              </m:ctrlPr>
+            </m:fPr>
+            <m:num>
+              <m:sSup>
+                <m:sSupPr>
+                  <m:ctrlPr>
+                    <w:rPr>
+                      <w:rFonts w:ascii="Cambria Math" w:hAnsi="Cambria Math"/>
+                      <w:i/>
+                    </w:rPr>
+                  </m:ctrlPr>
+                </m:sSupPr>
+                <m:e>
+                  <m:r>
+                    <w:rPr>
+                      <w:rFonts w:ascii="Cambria Math" w:hAnsi="Cambria Math"/>
+                    </w:rPr>
+                    <m:t>10</m:t>
+                  </m:r>
+                </m:e>
+                <m:sup>
+                  <m:r>
+                    <w:rPr>
+                      <w:rFonts w:ascii="Cambria Math" w:hAnsi="Cambria Math"/>
+                    </w:rPr>
+                    <m:t>6</m:t>
+                  </m:r>
+                </m:sup>
+              </m:sSup>
+            </m:num>
+            <m:den>
+              <m:r>
+                <w:rPr>
+                  <w:rFonts w:ascii="Cambria Math" w:hAnsi="Cambria Math"/>
+                </w:rPr>
+                <m:t>3.13</m:t>
+              </m:r>
+            </m:den>
+          </m:f>
+          <m:r>
+            <w:rPr>
+              <w:rFonts w:ascii="Cambria Math" w:hAnsi="Cambria Math"/>
+            </w:rPr>
+            <m:t>=319488.8</m:t>
+          </m:r>
+        </m:oMath>
+      </m:oMathPara>
+    </w:p>
+    <w:p>
+      <w:pPr>
+        <w:pStyle w:val="ListParagraph"/>
+        <w:pBdr>
+          <w:top w:val="single" w:sz="4" w:space="1" w:color="auto"/>
+          <w:left w:val="single" w:sz="4" w:space="4" w:color="auto"/>
+          <w:bottom w:val="single" w:sz="4" w:space="1" w:color="auto"/>
+          <w:right w:val="single" w:sz="4" w:space="4" w:color="auto"/>
+        </w:pBdr>
+        <w:ind w:left="360"/>
+      </w:pPr>
+    </w:p>
+    <w:p>
+      <w:pPr>
+        <w:pStyle w:val="ListParagraph"/>
+        <w:pBdr>
+          <w:top w:val="single" w:sz="4" w:space="1" w:color="auto"/>
+          <w:left w:val="single" w:sz="4" w:space="4" w:color="auto"/>
+          <w:bottom w:val="single" w:sz="4" w:space="1" w:color="auto"/>
+          <w:right w:val="single" w:sz="4" w:space="4" w:color="auto"/>
+        </w:pBdr>
+        <w:ind w:left="360"/>
+      </w:pPr>
+      <m:oMathPara>
+        <m:oMath>
+          <m:r>
+            <w:rPr>
+              <w:rFonts w:ascii="Cambria Math" w:hAnsi="Cambria Math"/>
+            </w:rPr>
+            <m:t>f=200000</m:t>
+          </m:r>
+        </m:oMath>
+      </m:oMathPara>
+    </w:p>
+    <w:p>
+      <w:pPr>
+        <w:pStyle w:val="ListParagraph"/>
+        <w:pBdr>
+          <w:top w:val="single" w:sz="4" w:space="1" w:color="auto"/>
+          <w:left w:val="single" w:sz="4" w:space="4" w:color="auto"/>
+          <w:bottom w:val="single" w:sz="4" w:space="1" w:color="auto"/>
+          <w:right w:val="single" w:sz="4" w:space="4" w:color="auto"/>
+        </w:pBdr>
+        <w:ind w:left="360"/>
+        <w:rPr>
+          <w:rtl/>
+        </w:rPr>
+      </w:pPr>
+      <m:oMathPara>
+        <m:oMath>
+          <m:r>
+            <w:rPr>
+              <w:rFonts w:ascii="Cambria Math" w:hAnsi="Cambria Math"/>
+            </w:rPr>
+            <m:t>H</m:t>
+          </m:r>
+          <m:d>
+            <m:dPr>
+              <m:ctrlPr>
+                <w:rPr>
+                  <w:rFonts w:ascii="Cambria Math" w:hAnsi="Cambria Math"/>
+                  <w:i/>
+                </w:rPr>
+              </m:ctrlPr>
+            </m:dPr>
+            <m:e>
+              <m:r>
+                <w:rPr>
+                  <w:rFonts w:ascii="Cambria Math" w:hAnsi="Cambria Math"/>
+                </w:rPr>
+                <m:t>f</m:t>
+              </m:r>
+            </m:e>
+          </m:d>
+          <m:r>
+            <w:rPr>
+              <w:rFonts w:ascii="Cambria Math" w:hAnsi="Cambria Math"/>
+            </w:rPr>
+            <m:t>=</m:t>
+          </m:r>
+          <m:f>
+            <m:fPr>
+              <m:ctrlPr>
+                <w:rPr>
+                  <w:rFonts w:ascii="Cambria Math" w:hAnsi="Cambria Math"/>
+                  <w:i/>
+                </w:rPr>
+              </m:ctrlPr>
+            </m:fPr>
+            <m:num>
+              <m:sSub>
+                <m:sSubPr>
+                  <m:ctrlPr>
+                    <w:rPr>
+                      <w:rFonts w:ascii="Cambria Math" w:hAnsi="Cambria Math"/>
+                      <w:i/>
+                    </w:rPr>
+                  </m:ctrlPr>
+                </m:sSubPr>
+                <m:e>
+                  <m:r>
+                    <w:rPr>
+                      <w:rFonts w:ascii="Cambria Math" w:hAnsi="Cambria Math"/>
+                    </w:rPr>
+                    <m:t>A</m:t>
+                  </m:r>
+                </m:e>
+                <m:sub>
+                  <m:r>
+                    <w:rPr>
+                      <w:rFonts w:ascii="Cambria Math" w:hAnsi="Cambria Math"/>
+                    </w:rPr>
+                    <m:t>DC</m:t>
+                  </m:r>
+                </m:sub>
+              </m:sSub>
+            </m:num>
+            <m:den>
+              <m:r>
+                <w:rPr>
+                  <w:rFonts w:ascii="Cambria Math" w:hAnsi="Cambria Math"/>
+                </w:rPr>
+                <m:t>1+j*</m:t>
+              </m:r>
+              <m:f>
+                <m:fPr>
+                  <m:ctrlPr>
+                    <w:rPr>
+                      <w:rFonts w:ascii="Cambria Math" w:hAnsi="Cambria Math"/>
+                      <w:i/>
+                    </w:rPr>
+                  </m:ctrlPr>
+                </m:fPr>
+                <m:num>
+                  <m:r>
+                    <w:rPr>
+                      <w:rFonts w:ascii="Cambria Math" w:hAnsi="Cambria Math"/>
+                    </w:rPr>
+                    <m:t>f</m:t>
+                  </m:r>
+                </m:num>
+                <m:den>
+                  <m:sSub>
+                    <m:sSubPr>
+                      <m:ctrlPr>
+                        <w:rPr>
+                          <w:rFonts w:ascii="Cambria Math" w:hAnsi="Cambria Math"/>
+                          <w:i/>
+                        </w:rPr>
+                      </m:ctrlPr>
+                    </m:sSubPr>
+                    <m:e>
+                      <m:r>
+                        <w:rPr>
+                          <w:rFonts w:ascii="Cambria Math" w:hAnsi="Cambria Math"/>
+                        </w:rPr>
+                        <m:t>f</m:t>
+                      </m:r>
+                    </m:e>
+                    <m:sub>
+                      <m:r>
+                        <w:rPr>
+                          <w:rFonts w:ascii="Cambria Math" w:hAnsi="Cambria Math"/>
+                        </w:rPr>
+                        <m:t>0</m:t>
+                      </m:r>
+                    </m:sub>
+                  </m:sSub>
+                </m:den>
+              </m:f>
+            </m:den>
+          </m:f>
+          <m:r>
+            <w:rPr>
+              <w:rFonts w:ascii="Cambria Math" w:hAnsi="Cambria Math"/>
+            </w:rPr>
+            <m:t>=</m:t>
+          </m:r>
+          <m:f>
+            <m:fPr>
+              <m:ctrlPr>
+                <w:rPr>
+                  <w:rFonts w:ascii="Cambria Math" w:hAnsi="Cambria Math"/>
+                  <w:i/>
+                </w:rPr>
+              </m:ctrlPr>
+            </m:fPr>
+            <m:num>
+              <m:r>
+                <w:rPr>
+                  <w:rFonts w:ascii="Cambria Math" w:hAnsi="Cambria Math"/>
+                </w:rPr>
+                <m:t>3.13</m:t>
+              </m:r>
+            </m:num>
+            <m:den>
+              <m:r>
+                <w:rPr>
+                  <w:rFonts w:ascii="Cambria Math" w:hAnsi="Cambria Math"/>
+                </w:rPr>
+                <m:t>1+0.626j</m:t>
+              </m:r>
+            </m:den>
+          </m:f>
+        </m:oMath>
+      </m:oMathPara>
     </w:p>
     <w:p>
       <w:pPr>
@@ -5070,11 +6140,182 @@
         </w:rPr>
         <w:t>תשובה  :</w:t>
       </w:r>
+      <w:r>
+        <w:rPr>
+          <w:rFonts w:hint="cs"/>
+          <w:rtl/>
+        </w:rPr>
+        <w:t>ההגבר שונה - ככל שהתדר גדל</w:t>
+      </w:r>
+      <w:r>
+        <w:rPr>
+          <w:rFonts w:hint="cs"/>
+          <w:rtl/>
+        </w:rPr>
+        <w:t xml:space="preserve"> / רוחב הסרט</w:t>
+      </w:r>
+      <w:r>
+        <w:rPr>
+          <w:rFonts w:hint="cs"/>
+          <w:rtl/>
+        </w:rPr>
+        <w:t>, כך ההגבר יורד.</w:t>
+      </w:r>
+      <w:r>
+        <w:rPr>
+          <w:rFonts w:hint="cs"/>
+          <w:rtl/>
+        </w:rPr>
+        <w:t xml:space="preserve"> בתרגיל נתון לנו תדר גבוה במיוחד ולכן ההגבר קטן ביחס לזרם </w:t>
+      </w:r>
+      <w:r>
+        <w:rPr>
+          <w:rFonts w:hint="cs"/>
+        </w:rPr>
+        <w:t>DC</w:t>
+      </w:r>
+      <w:r>
+        <w:rPr>
+          <w:rFonts w:hint="cs"/>
+          <w:rtl/>
+        </w:rPr>
+        <w:t>.</w:t>
+      </w:r>
     </w:p>
     <w:p>
       <w:pPr>
         <w:ind w:left="1440"/>
-      </w:pPr>
+        <w:rPr>
+          <w:rtl/>
+        </w:rPr>
+      </w:pPr>
+    </w:p>
+    <w:p>
+      <w:pPr>
+        <w:ind w:left="1440"/>
+        <w:rPr>
+          <w:rtl/>
+        </w:rPr>
+      </w:pPr>
+    </w:p>
+    <w:p>
+      <w:pPr>
+        <w:ind w:left="1440"/>
+        <w:rPr>
+          <w:rtl/>
+        </w:rPr>
+      </w:pPr>
+    </w:p>
+    <w:p>
+      <w:pPr>
+        <w:ind w:left="1440"/>
+        <w:rPr>
+          <w:rtl/>
+        </w:rPr>
+      </w:pPr>
+    </w:p>
+    <w:p>
+      <w:pPr>
+        <w:ind w:left="1440"/>
+        <w:rPr>
+          <w:rtl/>
+        </w:rPr>
+      </w:pPr>
+    </w:p>
+    <w:p>
+      <w:pPr>
+        <w:ind w:left="1440"/>
+        <w:rPr>
+          <w:rtl/>
+        </w:rPr>
+      </w:pPr>
+    </w:p>
+    <w:p>
+      <w:pPr>
+        <w:ind w:left="1440"/>
+        <w:rPr>
+          <w:rtl/>
+        </w:rPr>
+      </w:pPr>
+    </w:p>
+    <w:p>
+      <w:pPr>
+        <w:ind w:left="1440"/>
+        <w:rPr>
+          <w:rtl/>
+        </w:rPr>
+      </w:pPr>
+    </w:p>
+    <w:p>
+      <w:pPr>
+        <w:ind w:left="1440"/>
+        <w:rPr>
+          <w:rtl/>
+        </w:rPr>
+      </w:pPr>
+    </w:p>
+    <w:p>
+      <w:pPr>
+        <w:ind w:left="1440"/>
+        <w:rPr>
+          <w:rtl/>
+        </w:rPr>
+      </w:pPr>
+    </w:p>
+    <w:p>
+      <w:pPr>
+        <w:ind w:left="1440"/>
+        <w:rPr>
+          <w:rtl/>
+        </w:rPr>
+      </w:pPr>
+    </w:p>
+    <w:p>
+      <w:pPr>
+        <w:ind w:left="1440"/>
+        <w:rPr>
+          <w:rtl/>
+        </w:rPr>
+      </w:pPr>
+    </w:p>
+    <w:p>
+      <w:pPr>
+        <w:ind w:left="1440"/>
+        <w:rPr>
+          <w:rtl/>
+        </w:rPr>
+      </w:pPr>
+    </w:p>
+    <w:p>
+      <w:pPr>
+        <w:ind w:left="1440"/>
+        <w:rPr>
+          <w:rtl/>
+        </w:rPr>
+      </w:pPr>
+    </w:p>
+    <w:p>
+      <w:pPr>
+        <w:ind w:left="1440"/>
+        <w:rPr>
+          <w:rtl/>
+        </w:rPr>
+      </w:pPr>
+    </w:p>
+    <w:p>
+      <w:pPr>
+        <w:ind w:left="1440"/>
+        <w:rPr>
+          <w:rtl/>
+        </w:rPr>
+      </w:pPr>
+    </w:p>
+    <w:p>
+      <w:pPr>
+        <w:ind w:left="1440"/>
+      </w:pPr>
+      <w:bookmarkStart w:id="10" w:name="_GoBack"/>
+      <w:bookmarkEnd w:id="10"/>
     </w:p>
     <w:p>
       <w:pPr>
@@ -5084,24 +6325,33 @@
           <w:rtl/>
         </w:rPr>
       </w:pPr>
-      <w:bookmarkStart w:id="15" w:name="_Toc522691854"/>
-      <w:bookmarkStart w:id="16" w:name="_Toc522691886"/>
-      <w:bookmarkStart w:id="17" w:name="_Toc522691855"/>
-      <w:bookmarkStart w:id="18" w:name="_Toc522691887"/>
-      <w:bookmarkStart w:id="19" w:name="_Toc522691888"/>
+      <w:bookmarkStart w:id="11" w:name="_Toc522691854"/>
+      <w:bookmarkStart w:id="12" w:name="_Toc522691886"/>
+      <w:bookmarkStart w:id="13" w:name="_Toc522691855"/>
+      <w:bookmarkStart w:id="14" w:name="_Toc522691887"/>
+      <w:bookmarkStart w:id="15" w:name="_Toc522691888"/>
+      <w:bookmarkEnd w:id="11"/>
+      <w:bookmarkEnd w:id="12"/>
+      <w:bookmarkEnd w:id="13"/>
+      <w:bookmarkEnd w:id="14"/>
+      <w:r>
+        <w:rPr>
+          <w:rFonts w:hint="cs"/>
+          <w:color w:val="000000" w:themeColor="text1"/>
+          <w:rtl/>
+        </w:rPr>
+        <w:lastRenderedPageBreak/>
+        <w:t>חישוב מתח היסט</w:t>
+      </w:r>
       <w:bookmarkEnd w:id="15"/>
-      <w:bookmarkEnd w:id="16"/>
-      <w:bookmarkEnd w:id="17"/>
-      <w:bookmarkEnd w:id="18"/>
       <w:r>
         <w:rPr>
           <w:rFonts w:hint="cs"/>
           <w:color w:val="000000" w:themeColor="text1"/>
           <w:rtl/>
         </w:rPr>
-        <w:t>חישוב מתח היסט</w:t>
-      </w:r>
-      <w:bookmarkEnd w:id="19"/>
+        <w:t xml:space="preserve"> </w:t>
+      </w:r>
       <w:r>
         <w:rPr>
           <w:rFonts w:hint="cs"/>
@@ -5110,37 +6360,37 @@
         </w:rPr>
         <w:t xml:space="preserve"> </w:t>
       </w:r>
+    </w:p>
+    <w:p>
+      <w:pPr>
+        <w:rPr>
+          <w:color w:val="000000" w:themeColor="text1"/>
+          <w:rtl/>
+        </w:rPr>
+      </w:pPr>
+    </w:p>
+    <w:p>
+      <w:pPr>
+        <w:rPr>
+          <w:color w:val="000000" w:themeColor="text1"/>
+          <w:rtl/>
+        </w:rPr>
+      </w:pPr>
       <w:r>
         <w:rPr>
           <w:rFonts w:hint="cs"/>
           <w:color w:val="000000" w:themeColor="text1"/>
           <w:rtl/>
         </w:rPr>
-        <w:t xml:space="preserve"> </w:t>
-      </w:r>
-    </w:p>
-    <w:p>
-      <w:pPr>
-        <w:rPr>
-          <w:color w:val="000000" w:themeColor="text1"/>
-          <w:rtl/>
-        </w:rPr>
-      </w:pPr>
-    </w:p>
-    <w:p>
-      <w:pPr>
-        <w:rPr>
-          <w:color w:val="000000" w:themeColor="text1"/>
-          <w:rtl/>
-        </w:rPr>
-      </w:pPr>
+        <w:t xml:space="preserve"> מגבר השרת באיור 4  </w:t>
+      </w:r>
       <w:r>
         <w:rPr>
           <w:rFonts w:hint="cs"/>
           <w:color w:val="000000" w:themeColor="text1"/>
           <w:rtl/>
         </w:rPr>
-        <w:t xml:space="preserve"> מגבר השרת באיור 4  </w:t>
+        <w:t xml:space="preserve">בעל </w:t>
       </w:r>
       <w:r>
         <w:rPr>
@@ -5148,14 +6398,6 @@
           <w:color w:val="000000" w:themeColor="text1"/>
           <w:rtl/>
         </w:rPr>
-        <w:t xml:space="preserve">בעל </w:t>
-      </w:r>
-      <w:r>
-        <w:rPr>
-          <w:rFonts w:hint="cs"/>
-          <w:color w:val="000000" w:themeColor="text1"/>
-          <w:rtl/>
-        </w:rPr>
         <w:t>הנתונים הבאים:</w:t>
       </w:r>
     </w:p>
@@ -5180,10 +6422,10 @@
           <w:position w:val="-16"/>
         </w:rPr>
         <w:object w:dxaOrig="3240" w:dyaOrig="400" w14:anchorId="53D8237C">
-          <v:shape id="_x0000_i1031" type="#_x0000_t75" style="width:162pt;height:20.25pt" o:ole="">
-            <v:imagedata r:id="rId23" o:title=""/>
+          <v:shape id="_x0000_i1031" type="#_x0000_t75" style="width:162pt;height:21pt" o:ole="">
+            <v:imagedata r:id="rId38" o:title=""/>
           </v:shape>
-          <o:OLEObject Type="Embed" ProgID="Equation.DSMT4" ShapeID="_x0000_i1031" DrawAspect="Content" ObjectID="_1596993934" r:id="rId24"/>
+          <o:OLEObject Type="Embed" ProgID="Equation.DSMT4" ShapeID="_x0000_i1031" DrawAspect="Content" ObjectID="_1596998373" r:id="rId39"/>
         </w:object>
       </w:r>
       <w:r>
@@ -5241,7 +6483,7 @@
                     </pic:cNvPicPr>
                   </pic:nvPicPr>
                   <pic:blipFill>
-                    <a:blip r:embed="rId25">
+                    <a:blip r:embed="rId40">
                       <a:extLst>
                         <a:ext uri="{28A0092B-C50C-407E-A947-70E740481C1C}">
                           <a14:useLocalDpi xmlns:a14="http://schemas.microsoft.com/office/drawing/2010/main" val="0"/>
@@ -5370,7 +6612,6 @@
         </w:pBdr>
         <w:rPr>
           <w:color w:val="000000" w:themeColor="text1"/>
-          <w:rtl/>
         </w:rPr>
       </w:pPr>
       <w:r>
@@ -5381,6 +6622,438 @@
         </w:rPr>
         <w:t>תשובה:</w:t>
       </w:r>
+      <w:r>
+        <w:rPr>
+          <w:rFonts w:hint="cs"/>
+          <w:color w:val="000000" w:themeColor="text1"/>
+          <w:rtl/>
+        </w:rPr>
+        <w:t>נעזר בסופרפוזיציה</w:t>
+      </w:r>
+    </w:p>
+    <w:p>
+      <w:pPr>
+        <w:pStyle w:val="ListParagraph"/>
+        <w:pBdr>
+          <w:top w:val="single" w:sz="4" w:space="1" w:color="auto"/>
+          <w:left w:val="single" w:sz="4" w:space="4" w:color="auto"/>
+          <w:bottom w:val="single" w:sz="4" w:space="1" w:color="auto"/>
+          <w:right w:val="single" w:sz="4" w:space="4" w:color="auto"/>
+        </w:pBdr>
+        <w:ind w:left="1494"/>
+        <w:rPr>
+          <w:color w:val="000000" w:themeColor="text1"/>
+          <w:rtl/>
+        </w:rPr>
+      </w:pPr>
+      <w:r>
+        <w:rPr>
+          <w:rFonts w:hint="cs"/>
+          <w:color w:val="000000" w:themeColor="text1"/>
+          <w:rtl/>
+        </w:rPr>
+        <w:t xml:space="preserve">עבור דיודה אידאלית </w:t>
+      </w:r>
+      <w:proofErr w:type="spellStart"/>
+      <w:r>
+        <w:rPr>
+          <w:color w:val="000000" w:themeColor="text1"/>
+        </w:rPr>
+        <w:t>Ib</w:t>
+      </w:r>
+      <w:proofErr w:type="spellEnd"/>
+      <w:r>
+        <w:rPr>
+          <w:color w:val="000000" w:themeColor="text1"/>
+        </w:rPr>
+        <w:t xml:space="preserve"> = 0</w:t>
+      </w:r>
+      <w:r>
+        <w:rPr>
+          <w:rFonts w:hint="cs"/>
+          <w:color w:val="000000" w:themeColor="text1"/>
+          <w:rtl/>
+        </w:rPr>
+        <w:t xml:space="preserve"> ולכן נקבל את תוצאת סעיף 3:</w:t>
+      </w:r>
+    </w:p>
+    <w:p>
+      <w:pPr>
+        <w:pStyle w:val="ListParagraph"/>
+        <w:pBdr>
+          <w:top w:val="single" w:sz="4" w:space="1" w:color="auto"/>
+          <w:left w:val="single" w:sz="4" w:space="4" w:color="auto"/>
+          <w:bottom w:val="single" w:sz="4" w:space="1" w:color="auto"/>
+          <w:right w:val="single" w:sz="4" w:space="4" w:color="auto"/>
+        </w:pBdr>
+        <w:ind w:left="1494"/>
+        <w:rPr>
+          <w:color w:val="000000" w:themeColor="text1"/>
+        </w:rPr>
+      </w:pPr>
+      <m:oMathPara>
+        <m:oMath>
+          <m:r>
+            <w:rPr>
+              <w:rFonts w:ascii="Cambria Math" w:hAnsi="Cambria Math"/>
+              <w:color w:val="000000" w:themeColor="text1"/>
+            </w:rPr>
+            <m:t>V0=</m:t>
+          </m:r>
+          <m:f>
+            <m:fPr>
+              <m:ctrlPr>
+                <w:rPr>
+                  <w:rFonts w:ascii="Cambria Math" w:hAnsi="Cambria Math"/>
+                  <w:i/>
+                  <w:color w:val="000000" w:themeColor="text1"/>
+                </w:rPr>
+              </m:ctrlPr>
+            </m:fPr>
+            <m:num>
+              <m:r>
+                <w:rPr>
+                  <w:rFonts w:ascii="Cambria Math" w:hAnsi="Cambria Math"/>
+                  <w:color w:val="000000" w:themeColor="text1"/>
+                </w:rPr>
+                <m:t>R1+R2</m:t>
+              </m:r>
+            </m:num>
+            <m:den>
+              <m:r>
+                <w:rPr>
+                  <w:rFonts w:ascii="Cambria Math" w:hAnsi="Cambria Math"/>
+                  <w:color w:val="000000" w:themeColor="text1"/>
+                </w:rPr>
+                <m:t>R1</m:t>
+              </m:r>
+            </m:den>
+          </m:f>
+          <m:r>
+            <w:rPr>
+              <w:rFonts w:ascii="Cambria Math" w:hAnsi="Cambria Math"/>
+              <w:color w:val="000000" w:themeColor="text1"/>
+            </w:rPr>
+            <m:t>*</m:t>
+          </m:r>
+          <m:sSub>
+            <m:sSubPr>
+              <m:ctrlPr>
+                <w:rPr>
+                  <w:rFonts w:ascii="Cambria Math" w:hAnsi="Cambria Math"/>
+                  <w:i/>
+                  <w:color w:val="000000" w:themeColor="text1"/>
+                </w:rPr>
+              </m:ctrlPr>
+            </m:sSubPr>
+            <m:e>
+              <m:r>
+                <w:rPr>
+                  <w:rFonts w:ascii="Cambria Math" w:hAnsi="Cambria Math"/>
+                  <w:color w:val="000000" w:themeColor="text1"/>
+                </w:rPr>
+                <m:t>V</m:t>
+              </m:r>
+            </m:e>
+            <m:sub>
+              <m:r>
+                <w:rPr>
+                  <w:rFonts w:ascii="Cambria Math" w:hAnsi="Cambria Math"/>
+                  <w:color w:val="000000" w:themeColor="text1"/>
+                </w:rPr>
+                <m:t>os</m:t>
+              </m:r>
+            </m:sub>
+          </m:sSub>
+        </m:oMath>
+      </m:oMathPara>
+    </w:p>
+    <w:p>
+      <w:pPr>
+        <w:pStyle w:val="ListParagraph"/>
+        <w:pBdr>
+          <w:top w:val="single" w:sz="4" w:space="1" w:color="auto"/>
+          <w:left w:val="single" w:sz="4" w:space="4" w:color="auto"/>
+          <w:bottom w:val="single" w:sz="4" w:space="1" w:color="auto"/>
+          <w:right w:val="single" w:sz="4" w:space="4" w:color="auto"/>
+        </w:pBdr>
+        <w:ind w:left="1494"/>
+        <w:rPr>
+          <w:color w:val="000000" w:themeColor="text1"/>
+        </w:rPr>
+      </w:pPr>
+      <w:r>
+        <w:rPr>
+          <w:rFonts w:hint="cs"/>
+          <w:color w:val="000000" w:themeColor="text1"/>
+          <w:rtl/>
+        </w:rPr>
+        <w:t xml:space="preserve">עבור מתח מקוצר נקבל שעל ההדק השלילי מתח 0 ולכן לא נופל מתח על נגד </w:t>
+      </w:r>
+      <w:r>
+        <w:rPr>
+          <w:rFonts w:hint="cs"/>
+          <w:color w:val="000000" w:themeColor="text1"/>
+        </w:rPr>
+        <w:t>R</w:t>
+      </w:r>
+      <w:r>
+        <w:rPr>
+          <w:rFonts w:hint="cs"/>
+          <w:color w:val="000000" w:themeColor="text1"/>
+          <w:rtl/>
+        </w:rPr>
+        <w:t xml:space="preserve">1 ולכן לא זורם בו זרם. הזרם </w:t>
+      </w:r>
+      <w:proofErr w:type="spellStart"/>
+      <w:r>
+        <w:rPr>
+          <w:color w:val="000000" w:themeColor="text1"/>
+        </w:rPr>
+        <w:t>Ib</w:t>
+      </w:r>
+      <w:proofErr w:type="spellEnd"/>
+      <w:r>
+        <w:rPr>
+          <w:color w:val="000000" w:themeColor="text1"/>
+        </w:rPr>
+        <w:t>_</w:t>
+      </w:r>
+      <w:r>
+        <w:rPr>
+          <w:rFonts w:hint="cs"/>
+          <w:color w:val="000000" w:themeColor="text1"/>
+          <w:rtl/>
+        </w:rPr>
+        <w:t xml:space="preserve"> עובר דרך נגד </w:t>
+      </w:r>
+      <w:r>
+        <w:rPr>
+          <w:rFonts w:hint="cs"/>
+          <w:color w:val="000000" w:themeColor="text1"/>
+        </w:rPr>
+        <w:t>R</w:t>
+      </w:r>
+      <w:r>
+        <w:rPr>
+          <w:rFonts w:hint="cs"/>
+          <w:color w:val="000000" w:themeColor="text1"/>
+          <w:rtl/>
+        </w:rPr>
+        <w:t xml:space="preserve">2 ולכן המתח </w:t>
+      </w:r>
+      <m:oMath>
+        <m:sSub>
+          <m:sSubPr>
+            <m:ctrlPr>
+              <w:rPr>
+                <w:rFonts w:ascii="Cambria Math" w:hAnsi="Cambria Math"/>
+                <w:i/>
+                <w:color w:val="000000" w:themeColor="text1"/>
+              </w:rPr>
+            </m:ctrlPr>
+          </m:sSubPr>
+          <m:e>
+            <m:r>
+              <w:rPr>
+                <w:rFonts w:ascii="Cambria Math" w:hAnsi="Cambria Math"/>
+                <w:color w:val="000000" w:themeColor="text1"/>
+              </w:rPr>
+              <m:t>i</m:t>
+            </m:r>
+          </m:e>
+          <m:sub>
+            <m:r>
+              <w:rPr>
+                <w:rFonts w:ascii="Cambria Math" w:hAnsi="Cambria Math"/>
+                <w:color w:val="000000" w:themeColor="text1"/>
+              </w:rPr>
+              <m:t>b-</m:t>
+            </m:r>
+          </m:sub>
+        </m:sSub>
+        <m:r>
+          <w:rPr>
+            <w:rFonts w:ascii="Cambria Math" w:hAnsi="Cambria Math"/>
+            <w:color w:val="000000" w:themeColor="text1"/>
+          </w:rPr>
+          <m:t>*R2=V0</m:t>
+        </m:r>
+      </m:oMath>
+    </w:p>
+    <w:p>
+      <w:pPr>
+        <w:pStyle w:val="ListParagraph"/>
+        <w:pBdr>
+          <w:top w:val="single" w:sz="4" w:space="1" w:color="auto"/>
+          <w:left w:val="single" w:sz="4" w:space="4" w:color="auto"/>
+          <w:bottom w:val="single" w:sz="4" w:space="1" w:color="auto"/>
+          <w:right w:val="single" w:sz="4" w:space="4" w:color="auto"/>
+        </w:pBdr>
+        <w:ind w:left="1494"/>
+        <w:rPr>
+          <w:color w:val="000000" w:themeColor="text1"/>
+        </w:rPr>
+      </w:pPr>
+    </w:p>
+    <w:p>
+      <w:pPr>
+        <w:pStyle w:val="ListParagraph"/>
+        <w:pBdr>
+          <w:top w:val="single" w:sz="4" w:space="1" w:color="auto"/>
+          <w:left w:val="single" w:sz="4" w:space="4" w:color="auto"/>
+          <w:bottom w:val="single" w:sz="4" w:space="1" w:color="auto"/>
+          <w:right w:val="single" w:sz="4" w:space="4" w:color="auto"/>
+        </w:pBdr>
+        <w:ind w:left="1494"/>
+        <w:rPr>
+          <w:color w:val="000000" w:themeColor="text1"/>
+          <w:rtl/>
+        </w:rPr>
+      </w:pPr>
+      <w:r>
+        <w:rPr>
+          <w:rFonts w:hint="cs"/>
+          <w:color w:val="000000" w:themeColor="text1"/>
+          <w:rtl/>
+        </w:rPr>
+        <w:t>בסה"כ</w:t>
+      </w:r>
+    </w:p>
+    <w:p>
+      <w:pPr>
+        <w:pStyle w:val="ListParagraph"/>
+        <w:pBdr>
+          <w:top w:val="single" w:sz="4" w:space="1" w:color="auto"/>
+          <w:left w:val="single" w:sz="4" w:space="4" w:color="auto"/>
+          <w:bottom w:val="single" w:sz="4" w:space="1" w:color="auto"/>
+          <w:right w:val="single" w:sz="4" w:space="4" w:color="auto"/>
+        </w:pBdr>
+        <w:ind w:left="1494"/>
+        <w:rPr>
+          <w:color w:val="000000" w:themeColor="text1"/>
+          <w:rtl/>
+        </w:rPr>
+      </w:pPr>
+      <m:oMathPara>
+        <m:oMath>
+          <m:r>
+            <w:rPr>
+              <w:rFonts w:ascii="Cambria Math" w:hAnsi="Cambria Math"/>
+              <w:color w:val="000000" w:themeColor="text1"/>
+            </w:rPr>
+            <m:t>V0=</m:t>
+          </m:r>
+          <m:f>
+            <m:fPr>
+              <m:ctrlPr>
+                <w:rPr>
+                  <w:rFonts w:ascii="Cambria Math" w:hAnsi="Cambria Math"/>
+                  <w:i/>
+                  <w:color w:val="000000" w:themeColor="text1"/>
+                </w:rPr>
+              </m:ctrlPr>
+            </m:fPr>
+            <m:num>
+              <m:r>
+                <w:rPr>
+                  <w:rFonts w:ascii="Cambria Math" w:hAnsi="Cambria Math"/>
+                  <w:color w:val="000000" w:themeColor="text1"/>
+                </w:rPr>
+                <m:t>R1+R2</m:t>
+              </m:r>
+            </m:num>
+            <m:den>
+              <m:r>
+                <w:rPr>
+                  <w:rFonts w:ascii="Cambria Math" w:hAnsi="Cambria Math"/>
+                  <w:color w:val="000000" w:themeColor="text1"/>
+                </w:rPr>
+                <m:t>R1</m:t>
+              </m:r>
+            </m:den>
+          </m:f>
+          <m:r>
+            <w:rPr>
+              <w:rFonts w:ascii="Cambria Math" w:hAnsi="Cambria Math"/>
+              <w:color w:val="000000" w:themeColor="text1"/>
+            </w:rPr>
+            <m:t>*</m:t>
+          </m:r>
+          <m:sSub>
+            <m:sSubPr>
+              <m:ctrlPr>
+                <w:rPr>
+                  <w:rFonts w:ascii="Cambria Math" w:hAnsi="Cambria Math"/>
+                  <w:i/>
+                  <w:color w:val="000000" w:themeColor="text1"/>
+                </w:rPr>
+              </m:ctrlPr>
+            </m:sSubPr>
+            <m:e>
+              <m:r>
+                <w:rPr>
+                  <w:rFonts w:ascii="Cambria Math" w:hAnsi="Cambria Math"/>
+                  <w:color w:val="000000" w:themeColor="text1"/>
+                </w:rPr>
+                <m:t>V</m:t>
+              </m:r>
+            </m:e>
+            <m:sub>
+              <m:r>
+                <w:rPr>
+                  <w:rFonts w:ascii="Cambria Math" w:hAnsi="Cambria Math"/>
+                  <w:color w:val="000000" w:themeColor="text1"/>
+                </w:rPr>
+                <m:t>os</m:t>
+              </m:r>
+            </m:sub>
+          </m:sSub>
+          <m:r>
+            <w:rPr>
+              <w:rFonts w:ascii="Cambria Math" w:hAnsi="Cambria Math"/>
+              <w:color w:val="000000" w:themeColor="text1"/>
+            </w:rPr>
+            <m:t>+</m:t>
+          </m:r>
+          <m:sSub>
+            <m:sSubPr>
+              <m:ctrlPr>
+                <w:rPr>
+                  <w:rFonts w:ascii="Cambria Math" w:hAnsi="Cambria Math"/>
+                  <w:i/>
+                  <w:color w:val="000000" w:themeColor="text1"/>
+                </w:rPr>
+              </m:ctrlPr>
+            </m:sSubPr>
+            <m:e>
+              <m:r>
+                <w:rPr>
+                  <w:rFonts w:ascii="Cambria Math" w:hAnsi="Cambria Math"/>
+                  <w:color w:val="000000" w:themeColor="text1"/>
+                </w:rPr>
+                <m:t>i</m:t>
+              </m:r>
+            </m:e>
+            <m:sub>
+              <m:r>
+                <w:rPr>
+                  <w:rFonts w:ascii="Cambria Math" w:hAnsi="Cambria Math"/>
+                  <w:color w:val="000000" w:themeColor="text1"/>
+                </w:rPr>
+                <m:t>b-</m:t>
+              </m:r>
+            </m:sub>
+          </m:sSub>
+          <m:r>
+            <w:rPr>
+              <w:rFonts w:ascii="Cambria Math" w:hAnsi="Cambria Math"/>
+              <w:color w:val="000000" w:themeColor="text1"/>
+            </w:rPr>
+            <m:t>*R2=3.76[V]</m:t>
+          </m:r>
+        </m:oMath>
+      </m:oMathPara>
     </w:p>
     <w:p>
       <w:pPr>
@@ -5589,7 +7262,7 @@
                       <w:szCs w:val="52"/>
                     </w:rPr>
                   </w:pPr>
-                  <w:hyperlink r:id="rId26" w:tgtFrame="_blank" w:history="1">
+                  <w:hyperlink r:id="rId41" w:tgtFrame="_blank" w:history="1">
                     <w:r>
                       <w:rPr>
                         <w:rStyle w:val="Hyperlink"/>
@@ -5688,8 +7361,8 @@
         </w:rPr>
       </w:pPr>
     </w:p>
-    <w:bookmarkEnd w:id="5"/>
-    <w:bookmarkEnd w:id="7"/>
+    <w:bookmarkEnd w:id="0"/>
+    <w:bookmarkEnd w:id="2"/>
     <w:p>
       <w:pPr>
         <w:rPr>
@@ -5699,8 +7372,8 @@
       </w:pPr>
     </w:p>
     <w:sectPr>
-      <w:footerReference w:type="even" r:id="rId27"/>
-      <w:footerReference w:type="default" r:id="rId28"/>
+      <w:footerReference w:type="even" r:id="rId42"/>
+      <w:footerReference w:type="default" r:id="rId43"/>
       <w:pgSz w:w="11906" w:h="16838"/>
       <w:pgMar w:top="1440" w:right="1800" w:bottom="1440" w:left="1800" w:header="708" w:footer="708" w:gutter="0"/>
       <w:cols w:space="708"/>
@@ -5843,7 +7516,7 @@
             <w:noProof/>
             <w:rtl/>
           </w:rPr>
-          <w:t>6</w:t>
+          <w:t>5</w:t>
         </w:r>
         <w:r>
           <w:rPr>
@@ -9595,14 +11268,6 @@
 </w:numbering>
 </file>
 
-<file path=word/people.xml><?xml version="1.0" encoding="utf-8"?>
-<w15:people xmlns:wpc="http://schemas.microsoft.com/office/word/2010/wordprocessingCanvas" xmlns:cx="http://schemas.microsoft.com/office/drawing/2014/chartex" xmlns:cx1="http://schemas.microsoft.com/office/drawing/2015/9/8/chartex" xmlns:cx2="http://schemas.microsoft.com/office/drawing/2015/10/21/chartex" xmlns:cx3="http://schemas.microsoft.com/office/drawing/2016/5/9/chartex" xmlns:cx4="http://schemas.microsoft.com/office/drawing/2016/5/10/chartex" xmlns:cx5="http://schemas.microsoft.com/office/drawing/2016/5/11/chartex" xmlns:cx6="http://schemas.microsoft.com/office/drawing/2016/5/12/chartex" xmlns:cx7="http://schemas.microsoft.com/office/drawing/2016/5/13/chartex" xmlns:cx8="http://schemas.microsoft.com/office/drawing/2016/5/14/chartex" xmlns:mc="http://schemas.openxmlformats.org/markup-compatibility/2006" xmlns:aink="http://schemas.microsoft.com/office/drawing/2016/ink" xmlns:am3d="http://schemas.microsoft.com/office/drawing/2017/model3d" xmlns:o="urn:schemas-microsoft-com:office:office" xmlns:r="http://schemas.openxmlformats.org/officeDocument/2006/relationships" xmlns:m="http://schemas.openxmlformats.org/officeDocument/2006/math" xmlns:v="urn:schemas-microsoft-com:vml" xmlns:wp14="http://schemas.microsoft.com/office/word/2010/wordprocessingDrawing" xmlns:wp="http://schemas.openxmlformats.org/drawingml/2006/wordprocessingDrawing" xmlns:w10="urn:schemas-microsoft-com:office:word" xmlns:w="http://schemas.openxmlformats.org/wordprocessingml/2006/main" xmlns:w14="http://schemas.microsoft.com/office/word/2010/wordml" xmlns:w15="http://schemas.microsoft.com/office/word/2012/wordml" xmlns:w16cid="http://schemas.microsoft.com/office/word/2016/wordml/cid" xmlns:w16se="http://schemas.microsoft.com/office/word/2015/wordml/symex" xmlns:wpg="http://schemas.microsoft.com/office/word/2010/wordprocessingGroup" xmlns:wpi="http://schemas.microsoft.com/office/word/2010/wordprocessingInk" xmlns:wne="http://schemas.microsoft.com/office/word/2006/wordml" xmlns:wps="http://schemas.microsoft.com/office/word/2010/wordprocessingShape" mc:Ignorable="w14 w15 w16se w16cid wp14">
-  <w15:person w15:author="barak zan">
-    <w15:presenceInfo w15:providerId="Windows Live" w15:userId="5fd9311565622727"/>
-  </w15:person>
-</w15:people>
-</file>
-
 <file path=word/styles.xml><?xml version="1.0" encoding="utf-8"?>
 <w:styles xmlns:mc="http://schemas.openxmlformats.org/markup-compatibility/2006" xmlns:r="http://schemas.openxmlformats.org/officeDocument/2006/relationships" xmlns:w="http://schemas.openxmlformats.org/wordprocessingml/2006/main" xmlns:w14="http://schemas.microsoft.com/office/word/2010/wordml" xmlns:w15="http://schemas.microsoft.com/office/word/2012/wordml" xmlns:w16cid="http://schemas.microsoft.com/office/word/2016/wordml/cid" xmlns:w16se="http://schemas.microsoft.com/office/word/2015/wordml/symex" mc:Ignorable="w14 w15 w16se w16cid">
   <w:docDefaults>
@@ -9714,7 +11379,6 @@
     <w:lsdException w:name="HTML Sample" w:semiHidden="1" w:unhideWhenUsed="1"/>
     <w:lsdException w:name="HTML Typewriter" w:semiHidden="1" w:unhideWhenUsed="1"/>
     <w:lsdException w:name="HTML Variable" w:semiHidden="1" w:unhideWhenUsed="1"/>
-    <w:lsdException w:name="Normal Table" w:semiHidden="1" w:unhideWhenUsed="1"/>
     <w:lsdException w:name="annotation subject" w:semiHidden="1" w:unhideWhenUsed="1"/>
     <w:lsdException w:name="No List" w:semiHidden="1" w:unhideWhenUsed="1"/>
     <w:lsdException w:name="Outline List 1" w:semiHidden="1" w:unhideWhenUsed="1"/>
@@ -9758,12 +11422,9 @@
     <w:lsdException w:name="Table Elegant" w:semiHidden="1" w:unhideWhenUsed="1"/>
     <w:lsdException w:name="Table Professional" w:semiHidden="1" w:unhideWhenUsed="1"/>
     <w:lsdException w:name="Table Subtle 1" w:semiHidden="1" w:unhideWhenUsed="1"/>
-    <w:lsdException w:name="Table Subtle 2" w:semiHidden="1" w:unhideWhenUsed="1"/>
     <w:lsdException w:name="Table Web 1" w:semiHidden="1" w:unhideWhenUsed="1"/>
     <w:lsdException w:name="Table Web 2" w:semiHidden="1" w:unhideWhenUsed="1"/>
-    <w:lsdException w:name="Table Web 3" w:semiHidden="1" w:unhideWhenUsed="1"/>
     <w:lsdException w:name="Balloon Text" w:semiHidden="1" w:unhideWhenUsed="1"/>
-    <w:lsdException w:name="Table Grid" w:semiHidden="1" w:unhideWhenUsed="1"/>
     <w:lsdException w:name="Table Theme" w:semiHidden="1" w:unhideWhenUsed="1"/>
     <w:lsdException w:name="Placeholder Text" w:semiHidden="1" w:uiPriority="99"/>
     <w:lsdException w:name="No Spacing" w:uiPriority="1" w:qFormat="1"/>
@@ -10934,7 +12595,7 @@
 </file>
 
 <file path=customXml/itemProps1.xml><?xml version="1.0" encoding="utf-8"?>
-<ds:datastoreItem xmlns:ds="http://schemas.openxmlformats.org/officeDocument/2006/customXml" ds:itemID="{AE9D338B-84E8-4997-9D9A-A136878A3167}">
+<ds:datastoreItem xmlns:ds="http://schemas.openxmlformats.org/officeDocument/2006/customXml" ds:itemID="{5A04749C-BAAF-4176-8A08-1626932D6B01}">
   <ds:schemaRefs>
     <ds:schemaRef ds:uri="http://schemas.openxmlformats.org/officeDocument/2006/bibliography"/>
   </ds:schemaRefs>

</xml_diff>